<commit_message>
0829am@office almost done, except data change
</commit_message>
<xml_diff>
--- a/instructions.docx
+++ b/instructions.docx
@@ -3,13 +3,259 @@
 <w:document xmlns:wpc="http://schemas.microsoft.com/office/word/2010/wordprocessingCanvas" xmlns:mc="http://schemas.openxmlformats.org/markup-compatibility/2006" xmlns:o="urn:schemas-microsoft-com:office:office" xmlns:r="http://schemas.openxmlformats.org/officeDocument/2006/relationships" xmlns:m="http://schemas.openxmlformats.org/officeDocument/2006/math" xmlns:v="urn:schemas-microsoft-com:vml" xmlns:wp14="http://schemas.microsoft.com/office/word/2010/wordprocessingDrawing" xmlns:wp="http://schemas.openxmlformats.org/drawingml/2006/wordprocessingDrawing" xmlns:w10="urn:schemas-microsoft-com:office:word" xmlns:w="http://schemas.openxmlformats.org/wordprocessingml/2006/main" xmlns:w14="http://schemas.microsoft.com/office/word/2010/wordml" xmlns:w15="http://schemas.microsoft.com/office/word/2012/wordml" xmlns:wpg="http://schemas.microsoft.com/office/word/2010/wordprocessingGroup" xmlns:wpi="http://schemas.microsoft.com/office/word/2010/wordprocessingInk" xmlns:wne="http://schemas.microsoft.com/office/word/2006/wordml" xmlns:wps="http://schemas.microsoft.com/office/word/2010/wordprocessingShape" mc:Ignorable="w14 w15 wp14">
   <w:body>
     <w:p>
-      <w:r>
-        <w:rPr>
-          <w:rFonts w:hint="eastAsia"/>
+      <w:pPr>
+        <w:rPr>
+          <w:color w:val="76923C"/>
+        </w:rPr>
+      </w:pPr>
+      <w:r>
+        <w:rPr>
+          <w:rFonts w:hint="eastAsia"/>
+          <w:color w:val="76923C"/>
+        </w:rPr>
+        <w:t>生成</w:t>
+      </w:r>
+      <w:r>
+        <w:rPr>
+          <w:color w:val="76923C"/>
+        </w:rPr>
+        <w:t>日期</w:t>
+      </w:r>
+      <w:r>
+        <w:rPr>
+          <w:rFonts w:hint="eastAsia"/>
+          <w:color w:val="76923C"/>
+        </w:rPr>
+        <w:t>: 2013</w:t>
+      </w:r>
+      <w:r>
+        <w:rPr>
+          <w:rFonts w:hint="eastAsia"/>
+          <w:color w:val="76923C"/>
+        </w:rPr>
+        <w:t>年</w:t>
+      </w:r>
+      <w:r>
+        <w:rPr>
+          <w:rFonts w:hint="eastAsia"/>
+          <w:color w:val="76923C"/>
+        </w:rPr>
+        <w:t>8</w:t>
+      </w:r>
+      <w:r>
+        <w:rPr>
+          <w:rFonts w:hint="eastAsia"/>
+          <w:color w:val="76923C"/>
+        </w:rPr>
+        <w:t>月</w:t>
+      </w:r>
+      <w:r>
+        <w:rPr>
+          <w:rFonts w:hint="eastAsia"/>
+          <w:color w:val="76923C"/>
+        </w:rPr>
+        <w:t>2</w:t>
+      </w:r>
+      <w:r>
+        <w:rPr>
+          <w:color w:val="76923C"/>
+        </w:rPr>
+        <w:t>6</w:t>
+      </w:r>
+      <w:r>
+        <w:rPr>
+          <w:rFonts w:hint="eastAsia"/>
+          <w:color w:val="76923C"/>
+        </w:rPr>
+        <w:t>日星期一</w:t>
+      </w:r>
+    </w:p>
+    <w:p>
+      <w:pPr>
+        <w:rPr>
+          <w:rFonts w:hint="eastAsia"/>
+          <w:color w:val="76923C"/>
+        </w:rPr>
+      </w:pPr>
+      <w:r>
+        <w:rPr>
+          <w:rFonts w:hint="eastAsia"/>
+          <w:color w:val="76923C"/>
+        </w:rPr>
+        <w:t>第一次</w:t>
+      </w:r>
+      <w:r>
+        <w:rPr>
+          <w:color w:val="76923C"/>
+        </w:rPr>
+        <w:t>改动</w:t>
+      </w:r>
+      <w:r>
+        <w:rPr>
+          <w:rFonts w:hint="eastAsia"/>
+          <w:color w:val="76923C"/>
+        </w:rPr>
+        <w:t>: 2013</w:t>
+      </w:r>
+      <w:r>
+        <w:rPr>
+          <w:rFonts w:hint="eastAsia"/>
+          <w:color w:val="76923C"/>
+        </w:rPr>
+        <w:t>年</w:t>
+      </w:r>
+      <w:r>
+        <w:rPr>
+          <w:rFonts w:hint="eastAsia"/>
+          <w:color w:val="76923C"/>
+        </w:rPr>
+        <w:t>8</w:t>
+      </w:r>
+      <w:r>
+        <w:rPr>
+          <w:rFonts w:hint="eastAsia"/>
+          <w:color w:val="76923C"/>
+        </w:rPr>
+        <w:t>月</w:t>
+      </w:r>
+      <w:r>
+        <w:rPr>
+          <w:rFonts w:hint="eastAsia"/>
+          <w:color w:val="76923C"/>
+        </w:rPr>
+        <w:t>29</w:t>
+      </w:r>
+      <w:r>
+        <w:rPr>
+          <w:rFonts w:hint="eastAsia"/>
+          <w:color w:val="76923C"/>
+        </w:rPr>
+        <w:t>日星期四</w:t>
+      </w:r>
+      <w:r>
+        <w:rPr>
+          <w:rFonts w:hint="eastAsia"/>
+          <w:color w:val="76923C"/>
+        </w:rPr>
+        <w:t>, Lua</w:t>
+      </w:r>
+      <w:r>
+        <w:rPr>
+          <w:rFonts w:hint="eastAsia"/>
+          <w:color w:val="76923C"/>
+        </w:rPr>
+        <w:t>层增加</w:t>
+      </w:r>
+      <w:r>
+        <w:rPr>
+          <w:color w:val="76923C"/>
+        </w:rPr>
+        <w:t>的接口说明</w:t>
+      </w:r>
+      <w:r>
+        <w:rPr>
+          <w:rFonts w:hint="eastAsia"/>
+          <w:color w:val="76923C"/>
+        </w:rPr>
+        <w:t xml:space="preserve">, </w:t>
+      </w:r>
+      <w:r>
+        <w:rPr>
+          <w:rFonts w:hint="eastAsia"/>
+          <w:color w:val="76923C"/>
+        </w:rPr>
+        <w:t>方法包括</w:t>
+      </w:r>
+      <w:r>
+        <w:rPr>
+          <w:color w:val="76923C"/>
+        </w:rPr>
+        <w:t>是</w:t>
+      </w:r>
+      <w:r>
+        <w:rPr>
+          <w:rFonts w:hint="eastAsia"/>
+          <w:color w:val="76923C"/>
+        </w:rPr>
+        <w:t>获取</w:t>
+      </w:r>
+      <w:r>
+        <w:rPr>
+          <w:rFonts w:hint="eastAsia"/>
+          <w:color w:val="76923C"/>
         </w:rPr>
         <w:t>ItemView</w:t>
       </w:r>
       <w:r>
+        <w:rPr>
+          <w:rFonts w:hint="eastAsia"/>
+          <w:color w:val="76923C"/>
+        </w:rPr>
+        <w:t>滚动</w:t>
+      </w:r>
+      <w:r>
+        <w:rPr>
+          <w:color w:val="76923C"/>
+        </w:rPr>
+        <w:t>和</w:t>
+      </w:r>
+      <w:r>
+        <w:rPr>
+          <w:rFonts w:hint="eastAsia"/>
+          <w:color w:val="76923C"/>
+        </w:rPr>
+        <w:t>DataModel</w:t>
+      </w:r>
+      <w:r>
+        <w:rPr>
+          <w:rFonts w:hint="eastAsia"/>
+          <w:color w:val="76923C"/>
+        </w:rPr>
+        <w:t>的</w:t>
+      </w:r>
+      <w:r>
+        <w:rPr>
+          <w:color w:val="76923C"/>
+        </w:rPr>
+        <w:t>数据</w:t>
+      </w:r>
+      <w:r>
+        <w:rPr>
+          <w:rFonts w:hint="eastAsia"/>
+          <w:color w:val="76923C"/>
+        </w:rPr>
+        <w:t xml:space="preserve">, </w:t>
+      </w:r>
+      <w:r>
+        <w:rPr>
+          <w:rFonts w:hint="eastAsia"/>
+          <w:color w:val="76923C"/>
+        </w:rPr>
+        <w:t>事件包括</w:t>
+      </w:r>
+      <w:r>
+        <w:rPr>
+          <w:rFonts w:hint="eastAsia"/>
+          <w:color w:val="76923C"/>
+        </w:rPr>
+        <w:t>滚动</w:t>
+      </w:r>
+      <w:r>
+        <w:rPr>
+          <w:color w:val="76923C"/>
+        </w:rPr>
+        <w:t>位置的变化</w:t>
+      </w:r>
+    </w:p>
+    <w:p/>
+    <w:p>
+      <w:r>
+        <w:rPr>
+          <w:rFonts w:hint="eastAsia"/>
+        </w:rPr>
+        <w:t>ItemView</w:t>
+      </w:r>
+      <w:r>
         <w:t xml:space="preserve"> </w:t>
       </w:r>
       <w:r>
@@ -44,6 +290,8 @@
         </w:rPr>
         <w:t>简介</w:t>
       </w:r>
+      <w:bookmarkStart w:id="0" w:name="_GoBack"/>
+      <w:bookmarkEnd w:id="0"/>
     </w:p>
     <w:p>
       <w:r>
@@ -873,11 +1121,6 @@
             <w:tcW w:w="4261" w:type="dxa"/>
           </w:tcPr>
           <w:p>
-            <w:pPr>
-              <w:rPr>
-                <w:rFonts w:hint="eastAsia"/>
-              </w:rPr>
-            </w:pPr>
             <w:r>
               <w:rPr>
                 <w:rFonts w:hint="eastAsia"/>
@@ -918,11 +1161,6 @@
             <w:tcW w:w="4261" w:type="dxa"/>
           </w:tcPr>
           <w:p>
-            <w:pPr>
-              <w:rPr>
-                <w:rFonts w:hint="eastAsia"/>
-              </w:rPr>
-            </w:pPr>
             <w:r>
               <w:rPr>
                 <w:rFonts w:hint="eastAsia"/>
@@ -963,11 +1201,6 @@
             <w:tcW w:w="4261" w:type="dxa"/>
           </w:tcPr>
           <w:p>
-            <w:pPr>
-              <w:rPr>
-                <w:rFonts w:hint="eastAsia"/>
-              </w:rPr>
-            </w:pPr>
             <w:r>
               <w:rPr>
                 <w:rFonts w:hint="eastAsia"/>
@@ -1023,11 +1256,6 @@
             <w:tcW w:w="4261" w:type="dxa"/>
           </w:tcPr>
           <w:p>
-            <w:pPr>
-              <w:rPr>
-                <w:rFonts w:hint="eastAsia"/>
-              </w:rPr>
-            </w:pPr>
             <w:r>
               <w:rPr>
                 <w:rFonts w:hint="eastAsia"/>
@@ -1086,11 +1314,6 @@
             <w:tcW w:w="4261" w:type="dxa"/>
           </w:tcPr>
           <w:p>
-            <w:pPr>
-              <w:rPr>
-                <w:rFonts w:hint="eastAsia"/>
-              </w:rPr>
-            </w:pPr>
             <w:r>
               <w:rPr>
                 <w:rFonts w:hint="eastAsia"/>
@@ -1223,7 +1446,14 @@
               <w:rPr>
                 <w:rFonts w:hint="eastAsia"/>
               </w:rPr>
-              <w:t>data model</w:t>
+              <w:t xml:space="preserve">data </w:t>
+            </w:r>
+            <w:r>
+              <w:rPr>
+                <w:rFonts w:hint="eastAsia"/>
+              </w:rPr>
+              <w:lastRenderedPageBreak/>
+              <w:t>model</w:t>
             </w:r>
           </w:p>
         </w:tc>
@@ -2086,17 +2316,15 @@
             <w:tcW w:w="4148" w:type="dxa"/>
           </w:tcPr>
           <w:p>
-            <w:pPr>
-              <w:rPr>
-                <w:rFonts w:hint="eastAsia"/>
-              </w:rPr>
-            </w:pPr>
-            <w:r>
-              <w:rPr>
-                <w:rFonts w:hint="eastAsia"/>
-              </w:rPr>
-              <w:t>VerticalScrollPosChanged</w:t>
-            </w:r>
+            <w:hyperlink w:anchor="VerticalScrollPosChanged" w:history="1">
+              <w:r>
+                <w:rPr>
+                  <w:rStyle w:val="a4"/>
+                  <w:rFonts w:hint="eastAsia"/>
+                </w:rPr>
+                <w:t>VerticalScrollPosChanged</w:t>
+              </w:r>
+            </w:hyperlink>
           </w:p>
         </w:tc>
         <w:tc>
@@ -2104,11 +2332,6 @@
             <w:tcW w:w="4148" w:type="dxa"/>
           </w:tcPr>
           <w:p>
-            <w:pPr>
-              <w:rPr>
-                <w:rFonts w:hint="eastAsia"/>
-              </w:rPr>
-            </w:pPr>
             <w:r>
               <w:rPr>
                 <w:rFonts w:hint="eastAsia"/>
@@ -2127,17 +2350,15 @@
             <w:tcW w:w="4148" w:type="dxa"/>
           </w:tcPr>
           <w:p>
-            <w:pPr>
-              <w:rPr>
-                <w:rFonts w:hint="eastAsia"/>
-              </w:rPr>
-            </w:pPr>
-            <w:r>
-              <w:rPr>
-                <w:rFonts w:hint="eastAsia"/>
-              </w:rPr>
-              <w:t>HorizontalScrollPosChanged</w:t>
-            </w:r>
+            <w:hyperlink w:anchor="HorizontalScrollPosChanged" w:history="1">
+              <w:r>
+                <w:rPr>
+                  <w:rStyle w:val="a4"/>
+                  <w:rFonts w:hint="eastAsia"/>
+                </w:rPr>
+                <w:t>HorizontalScrollPosChanged</w:t>
+              </w:r>
+            </w:hyperlink>
           </w:p>
         </w:tc>
         <w:tc>
@@ -2145,11 +2366,6 @@
             <w:tcW w:w="4148" w:type="dxa"/>
           </w:tcPr>
           <w:p>
-            <w:pPr>
-              <w:rPr>
-                <w:rFonts w:hint="eastAsia"/>
-              </w:rPr>
-            </w:pPr>
             <w:r>
               <w:rPr>
                 <w:rFonts w:hint="eastAsia"/>
@@ -2168,17 +2384,15 @@
             <w:tcW w:w="4148" w:type="dxa"/>
           </w:tcPr>
           <w:p>
-            <w:pPr>
-              <w:rPr>
-                <w:rFonts w:hint="eastAsia"/>
-              </w:rPr>
-            </w:pPr>
-            <w:r>
-              <w:rPr>
-                <w:rFonts w:hint="eastAsia"/>
-              </w:rPr>
-              <w:t>VisibleItemChanged</w:t>
-            </w:r>
+            <w:hyperlink w:anchor="VisibleItemChanged" w:history="1">
+              <w:r>
+                <w:rPr>
+                  <w:rStyle w:val="a4"/>
+                  <w:rFonts w:hint="eastAsia"/>
+                </w:rPr>
+                <w:t>VisibleItemChanged</w:t>
+              </w:r>
+            </w:hyperlink>
           </w:p>
         </w:tc>
         <w:tc>
@@ -2186,11 +2400,6 @@
             <w:tcW w:w="4148" w:type="dxa"/>
           </w:tcPr>
           <w:p>
-            <w:pPr>
-              <w:rPr>
-                <w:rFonts w:hint="eastAsia"/>
-              </w:rPr>
-            </w:pPr>
             <w:r>
               <w:rPr>
                 <w:rFonts w:hint="eastAsia"/>
@@ -2290,16 +2499,16 @@
         </w:rPr>
         <w:t>GetD</w:t>
       </w:r>
-      <w:bookmarkStart w:id="0" w:name="SetHeaderNameList"/>
-      <w:bookmarkEnd w:id="0"/>
+      <w:bookmarkStart w:id="1" w:name="SetHeaderNameList"/>
+      <w:bookmarkEnd w:id="1"/>
       <w:r>
         <w:rPr>
           <w:rFonts w:hint="eastAsia"/>
         </w:rPr>
         <w:t>ataC</w:t>
       </w:r>
-      <w:bookmarkStart w:id="1" w:name="GetDataCount"/>
-      <w:bookmarkEnd w:id="1"/>
+      <w:bookmarkStart w:id="2" w:name="GetDataCount"/>
+      <w:bookmarkEnd w:id="2"/>
       <w:r>
         <w:rPr>
           <w:rFonts w:hint="eastAsia"/>
@@ -2340,15 +2549,11 @@
       </w:r>
     </w:p>
     <w:p>
-      <w:pPr>
-        <w:rPr>
-          <w:rFonts w:hint="eastAsia"/>
-        </w:rPr>
-      </w:pPr>
-      <w:r>
-        <w:rPr>
-          <w:rFonts w:hint="eastAsia"/>
-        </w:rPr>
+      <w:r>
+        <w:rPr>
+          <w:rFonts w:hint="eastAsia"/>
+        </w:rPr>
+        <w:lastRenderedPageBreak/>
         <w:t>返回</w:t>
       </w:r>
       <w:r>
@@ -2401,11 +2606,6 @@
       </w:r>
     </w:p>
     <w:p>
-      <w:pPr>
-        <w:rPr>
-          <w:rFonts w:hint="eastAsia"/>
-        </w:rPr>
-      </w:pPr>
       <w:r>
         <w:rPr>
           <w:rFonts w:hint="eastAsia"/>
@@ -2542,7 +2742,6 @@
         <w:rPr>
           <w:rFonts w:hint="eastAsia"/>
         </w:rPr>
-        <w:lastRenderedPageBreak/>
         <w:t xml:space="preserve">DataModel:GetDataCount(); </w:t>
       </w:r>
       <w:r>
@@ -2753,11 +2952,6 @@
             <w:tcW w:w="4261" w:type="dxa"/>
           </w:tcPr>
           <w:p>
-            <w:pPr>
-              <w:rPr>
-                <w:rFonts w:hint="eastAsia"/>
-              </w:rPr>
-            </w:pPr>
             <w:r>
               <w:t>i</w:t>
             </w:r>
@@ -2774,11 +2968,6 @@
             <w:tcW w:w="4261" w:type="dxa"/>
           </w:tcPr>
           <w:p>
-            <w:pPr>
-              <w:rPr>
-                <w:rFonts w:hint="eastAsia"/>
-              </w:rPr>
-            </w:pPr>
             <w:r>
               <w:rPr>
                 <w:rFonts w:hint="eastAsia"/>
@@ -2802,9 +2991,6 @@
         <w:pBdr>
           <w:bottom w:val="single" w:sz="6" w:space="1" w:color="auto"/>
         </w:pBdr>
-        <w:rPr>
-          <w:rFonts w:hint="eastAsia"/>
-        </w:rPr>
       </w:pPr>
       <w:hyperlink w:anchor="GetColumnCount" w:history="1">
         <w:r>
@@ -2812,26 +2998,12 @@
             <w:rStyle w:val="a4"/>
             <w:rFonts w:hint="eastAsia"/>
           </w:rPr>
-          <w:t>GetColu</w:t>
-        </w:r>
-        <w:r>
-          <w:rPr>
-            <w:rStyle w:val="a4"/>
-            <w:rFonts w:hint="eastAsia"/>
-          </w:rPr>
-          <w:t>m</w:t>
-        </w:r>
-        <w:r>
-          <w:rPr>
-            <w:rStyle w:val="a4"/>
-            <w:rFonts w:hint="eastAsia"/>
-          </w:rPr>
-          <w:t>nCount</w:t>
+          <w:t>GetColumnCount</w:t>
         </w:r>
       </w:hyperlink>
     </w:p>
     <w:p>
-      <w:bookmarkStart w:id="2" w:name="GetColumnCount"/>
+      <w:bookmarkStart w:id="3" w:name="GetColumnCount"/>
     </w:p>
     <w:p>
       <w:r>
@@ -2840,7 +3012,7 @@
         </w:rPr>
         <w:t>GetColumnCount</w:t>
       </w:r>
-      <w:bookmarkEnd w:id="2"/>
+      <w:bookmarkEnd w:id="3"/>
       <w:r>
         <w:rPr>
           <w:rFonts w:hint="eastAsia"/>
@@ -2909,13 +3081,7 @@
         <w:t>数据列数</w:t>
       </w:r>
     </w:p>
-    <w:p>
-      <w:pPr>
-        <w:rPr>
-          <w:rFonts w:hint="eastAsia"/>
-        </w:rPr>
-      </w:pPr>
-    </w:p>
+    <w:p/>
     <w:p>
       <w:r>
         <w:rPr>
@@ -2925,11 +3091,6 @@
       </w:r>
     </w:p>
     <w:p>
-      <w:pPr>
-        <w:rPr>
-          <w:rFonts w:hint="eastAsia"/>
-        </w:rPr>
-      </w:pPr>
       <w:r>
         <w:rPr>
           <w:rFonts w:hint="eastAsia"/>
@@ -3012,13 +3173,7 @@
         <w:rPr>
           <w:rFonts w:hint="eastAsia"/>
         </w:rPr>
-        <w:t>返回</w:t>
-      </w:r>
-      <w:r>
-        <w:rPr>
-          <w:rFonts w:hint="eastAsia"/>
-        </w:rPr>
-        <w:t>列</w:t>
+        <w:t>返回列</w:t>
       </w:r>
       <w:r>
         <w:t>数</w:t>
@@ -3273,11 +3428,6 @@
             <w:tcW w:w="4261" w:type="dxa"/>
           </w:tcPr>
           <w:p>
-            <w:pPr>
-              <w:rPr>
-                <w:rFonts w:hint="eastAsia"/>
-              </w:rPr>
-            </w:pPr>
             <w:r>
               <w:rPr>
                 <w:rFonts w:hint="eastAsia"/>
@@ -3291,11 +3441,6 @@
             <w:tcW w:w="4261" w:type="dxa"/>
           </w:tcPr>
           <w:p>
-            <w:pPr>
-              <w:rPr>
-                <w:rFonts w:hint="eastAsia"/>
-              </w:rPr>
-            </w:pPr>
             <w:r>
               <w:rPr>
                 <w:rFonts w:hint="eastAsia"/>
@@ -3319,9 +3464,6 @@
         <w:pBdr>
           <w:bottom w:val="single" w:sz="6" w:space="1" w:color="auto"/>
         </w:pBdr>
-        <w:rPr>
-          <w:rFonts w:hint="eastAsia"/>
-        </w:rPr>
       </w:pPr>
       <w:hyperlink w:anchor="GetDataCount" w:history="1">
         <w:r>
@@ -3339,19 +3481,13 @@
         </w:r>
       </w:hyperlink>
     </w:p>
-    <w:p>
-      <w:pPr>
-        <w:rPr>
-          <w:rFonts w:hint="eastAsia"/>
-        </w:rPr>
-      </w:pPr>
-    </w:p>
+    <w:p/>
     <w:p>
       <w:r>
         <w:t>GetViewport</w:t>
       </w:r>
-      <w:bookmarkStart w:id="3" w:name="GetViewportSize"/>
-      <w:bookmarkEnd w:id="3"/>
+      <w:bookmarkStart w:id="4" w:name="GetViewportSize"/>
+      <w:bookmarkEnd w:id="4"/>
       <w:r>
         <w:t>Size</w:t>
       </w:r>
@@ -3407,15 +3543,11 @@
       </w:r>
     </w:p>
     <w:p>
-      <w:pPr>
-        <w:rPr>
-          <w:rFonts w:hint="eastAsia"/>
-        </w:rPr>
-      </w:pPr>
-      <w:r>
-        <w:rPr>
-          <w:rFonts w:hint="eastAsia"/>
-        </w:rPr>
+      <w:r>
+        <w:rPr>
+          <w:rFonts w:hint="eastAsia"/>
+        </w:rPr>
+        <w:lastRenderedPageBreak/>
         <w:t>返回</w:t>
       </w:r>
       <w:r>
@@ -3428,13 +3560,7 @@
         <w:t xml:space="preserve">. </w:t>
       </w:r>
     </w:p>
-    <w:p>
-      <w:pPr>
-        <w:rPr>
-          <w:rFonts w:hint="eastAsia"/>
-        </w:rPr>
-      </w:pPr>
-    </w:p>
+    <w:p/>
     <w:p>
       <w:r>
         <w:rPr>
@@ -3444,11 +3570,6 @@
       </w:r>
     </w:p>
     <w:p>
-      <w:pPr>
-        <w:rPr>
-          <w:rFonts w:hint="eastAsia"/>
-        </w:rPr>
-      </w:pPr>
       <w:r>
         <w:rPr>
           <w:rFonts w:hint="eastAsia"/>
@@ -3576,7 +3697,6 @@
         <w:rPr>
           <w:rFonts w:hint="eastAsia"/>
         </w:rPr>
-        <w:lastRenderedPageBreak/>
         <w:t xml:space="preserve">Viewport, </w:t>
       </w:r>
       <w:r>
@@ -3623,13 +3743,7 @@
         </w:pict>
       </w:r>
     </w:p>
-    <w:p>
-      <w:pPr>
-        <w:rPr>
-          <w:rFonts w:hint="eastAsia"/>
-        </w:rPr>
-      </w:pPr>
-    </w:p>
+    <w:p/>
     <w:p>
       <w:r>
         <w:rPr>
@@ -3788,11 +3902,6 @@
             <w:tcW w:w="4261" w:type="dxa"/>
           </w:tcPr>
           <w:p>
-            <w:pPr>
-              <w:rPr>
-                <w:rFonts w:hint="eastAsia"/>
-              </w:rPr>
-            </w:pPr>
             <w:r>
               <w:t>int</w:t>
             </w:r>
@@ -3803,11 +3912,6 @@
             <w:tcW w:w="4261" w:type="dxa"/>
           </w:tcPr>
           <w:p>
-            <w:pPr>
-              <w:rPr>
-                <w:rFonts w:hint="eastAsia"/>
-              </w:rPr>
-            </w:pPr>
             <w:r>
               <w:rPr>
                 <w:rFonts w:hint="eastAsia"/>
@@ -3839,11 +3943,6 @@
             <w:tcW w:w="4261" w:type="dxa"/>
           </w:tcPr>
           <w:p>
-            <w:pPr>
-              <w:rPr>
-                <w:rFonts w:hint="eastAsia"/>
-              </w:rPr>
-            </w:pPr>
             <w:r>
               <w:rPr>
                 <w:rFonts w:hint="eastAsia"/>
@@ -3870,9 +3969,6 @@
         <w:pBdr>
           <w:bottom w:val="single" w:sz="6" w:space="1" w:color="auto"/>
         </w:pBdr>
-        <w:rPr>
-          <w:rFonts w:hint="eastAsia"/>
-        </w:rPr>
       </w:pPr>
       <w:hyperlink w:anchor="GetScrollSize" w:history="1">
         <w:r>
@@ -3896,13 +3992,7 @@
         <w:t>()</w:t>
       </w:r>
     </w:p>
-    <w:p>
-      <w:pPr>
-        <w:rPr>
-          <w:rFonts w:hint="eastAsia"/>
-        </w:rPr>
-      </w:pPr>
-    </w:p>
+    <w:p/>
     <w:p>
       <w:r>
         <w:t>GetFirstVisibleItemIndex</w:t>
@@ -3920,6 +4010,7 @@
         <w:rPr>
           <w:rFonts w:hint="eastAsia"/>
         </w:rPr>
+        <w:lastRenderedPageBreak/>
         <w:t>原型</w:t>
       </w:r>
     </w:p>
@@ -3933,8 +4024,8 @@
       <w:r>
         <w:t>GetFir</w:t>
       </w:r>
-      <w:bookmarkStart w:id="4" w:name="GetFirstVisibleItemIndex"/>
-      <w:bookmarkEnd w:id="4"/>
+      <w:bookmarkStart w:id="5" w:name="GetFirstVisibleItemIndex"/>
+      <w:bookmarkEnd w:id="5"/>
       <w:r>
         <w:t>stVisibleItemIndex</w:t>
       </w:r>
@@ -3955,11 +4046,6 @@
       </w:r>
     </w:p>
     <w:p>
-      <w:pPr>
-        <w:rPr>
-          <w:rFonts w:hint="eastAsia"/>
-        </w:rPr>
-      </w:pPr>
       <w:r>
         <w:rPr>
           <w:rFonts w:hint="eastAsia"/>
@@ -4009,13 +4095,7 @@
         <w:t>算</w:t>
       </w:r>
     </w:p>
-    <w:p>
-      <w:pPr>
-        <w:rPr>
-          <w:rFonts w:hint="eastAsia"/>
-        </w:rPr>
-      </w:pPr>
-    </w:p>
+    <w:p/>
     <w:p>
       <w:r>
         <w:rPr>
@@ -4025,11 +4105,6 @@
       </w:r>
     </w:p>
     <w:p>
-      <w:pPr>
-        <w:rPr>
-          <w:rFonts w:hint="eastAsia"/>
-        </w:rPr>
-      </w:pPr>
       <w:r>
         <w:rPr>
           <w:rFonts w:hint="eastAsia"/>
@@ -4258,11 +4333,6 @@
             <w:tcW w:w="4261" w:type="dxa"/>
           </w:tcPr>
           <w:p>
-            <w:pPr>
-              <w:rPr>
-                <w:rFonts w:hint="eastAsia"/>
-              </w:rPr>
-            </w:pPr>
             <w:r>
               <w:rPr>
                 <w:rFonts w:hint="eastAsia"/>
@@ -4276,11 +4346,6 @@
             <w:tcW w:w="4261" w:type="dxa"/>
           </w:tcPr>
           <w:p>
-            <w:pPr>
-              <w:rPr>
-                <w:rFonts w:hint="eastAsia"/>
-              </w:rPr>
-            </w:pPr>
             <w:r>
               <w:rPr>
                 <w:rFonts w:hint="eastAsia"/>
@@ -4317,19 +4382,13 @@
         </w:r>
       </w:hyperlink>
     </w:p>
-    <w:p>
-      <w:pPr>
-        <w:rPr>
-          <w:rFonts w:hint="eastAsia"/>
-        </w:rPr>
-      </w:pPr>
-    </w:p>
-    <w:p>
-      <w:bookmarkStart w:id="5" w:name="GetScrollSize"/>
+    <w:p/>
+    <w:p>
+      <w:bookmarkStart w:id="6" w:name="GetScrollSize"/>
       <w:r>
         <w:t>GetScrollSize</w:t>
       </w:r>
-      <w:bookmarkEnd w:id="5"/>
+      <w:bookmarkEnd w:id="6"/>
       <w:r>
         <w:rPr>
           <w:rFonts w:hint="eastAsia"/>
@@ -4392,13 +4451,7 @@
         <w:t>滚动区域尺寸</w:t>
       </w:r>
     </w:p>
-    <w:p>
-      <w:pPr>
-        <w:rPr>
-          <w:rFonts w:hint="eastAsia"/>
-        </w:rPr>
-      </w:pPr>
-    </w:p>
+    <w:p/>
     <w:p>
       <w:r>
         <w:rPr>
@@ -4408,11 +4461,6 @@
       </w:r>
     </w:p>
     <w:p>
-      <w:pPr>
-        <w:rPr>
-          <w:rFonts w:hint="eastAsia"/>
-        </w:rPr>
-      </w:pPr>
       <w:r>
         <w:rPr>
           <w:rFonts w:hint="eastAsia"/>
@@ -4617,11 +4665,6 @@
             <w:tcW w:w="4261" w:type="dxa"/>
           </w:tcPr>
           <w:p>
-            <w:pPr>
-              <w:rPr>
-                <w:rFonts w:hint="eastAsia"/>
-              </w:rPr>
-            </w:pPr>
             <w:r>
               <w:t>i</w:t>
             </w:r>
@@ -4638,11 +4681,6 @@
             <w:tcW w:w="4261" w:type="dxa"/>
           </w:tcPr>
           <w:p>
-            <w:pPr>
-              <w:rPr>
-                <w:rFonts w:hint="eastAsia"/>
-              </w:rPr>
-            </w:pPr>
             <w:r>
               <w:rPr>
                 <w:rFonts w:hint="eastAsia"/>
@@ -4661,11 +4699,6 @@
             <w:tcW w:w="4261" w:type="dxa"/>
           </w:tcPr>
           <w:p>
-            <w:pPr>
-              <w:rPr>
-                <w:rFonts w:hint="eastAsia"/>
-              </w:rPr>
-            </w:pPr>
             <w:r>
               <w:t>i</w:t>
             </w:r>
@@ -4682,11 +4715,6 @@
             <w:tcW w:w="4261" w:type="dxa"/>
           </w:tcPr>
           <w:p>
-            <w:pPr>
-              <w:rPr>
-                <w:rFonts w:hint="eastAsia"/>
-              </w:rPr>
-            </w:pPr>
             <w:r>
               <w:rPr>
                 <w:rFonts w:hint="eastAsia"/>
@@ -4723,16 +4751,10 @@
         </w:r>
       </w:hyperlink>
     </w:p>
-    <w:p>
-      <w:pPr>
-        <w:rPr>
-          <w:rFonts w:hint="eastAsia"/>
-        </w:rPr>
-      </w:pPr>
-    </w:p>
-    <w:p>
-      <w:bookmarkStart w:id="6" w:name="SetDataTable"/>
-      <w:bookmarkEnd w:id="6"/>
+    <w:p/>
+    <w:p>
+      <w:bookmarkStart w:id="7" w:name="SetDataTable"/>
+      <w:bookmarkEnd w:id="7"/>
       <w:r>
         <w:rPr>
           <w:rFonts w:hint="eastAsia"/>
@@ -4769,6 +4791,7 @@
         <w:rPr>
           <w:rFonts w:hint="eastAsia"/>
         </w:rPr>
+        <w:lastRenderedPageBreak/>
         <w:t>简介</w:t>
       </w:r>
     </w:p>
@@ -4850,7 +4873,6 @@
         <w:rPr>
           <w:rFonts w:hint="eastAsia"/>
         </w:rPr>
-        <w:lastRenderedPageBreak/>
         <w:t>如果调用过</w:t>
       </w:r>
       <w:r>
@@ -5247,14 +5269,14 @@
     </w:p>
     <w:p/>
     <w:p>
-      <w:bookmarkStart w:id="7" w:name="SetDataModel"/>
+      <w:bookmarkStart w:id="8" w:name="SetDataModel"/>
       <w:r>
         <w:rPr>
           <w:rFonts w:hint="eastAsia"/>
         </w:rPr>
         <w:t>SetDataModel</w:t>
       </w:r>
-      <w:bookmarkEnd w:id="7"/>
+      <w:bookmarkEnd w:id="8"/>
       <w:r>
         <w:rPr>
           <w:rFonts w:hint="eastAsia"/>
@@ -5741,6 +5763,7 @@
               <w:rPr>
                 <w:rFonts w:hint="eastAsia"/>
               </w:rPr>
+              <w:lastRenderedPageBreak/>
               <w:t>callbackTable</w:t>
             </w:r>
             <w:r>
@@ -5771,14 +5794,7 @@
               <w:rPr>
                 <w:rFonts w:hint="eastAsia"/>
               </w:rPr>
-              <w:t>来存储任何信</w:t>
-            </w:r>
-            <w:r>
-              <w:rPr>
-                <w:rFonts w:hint="eastAsia"/>
-              </w:rPr>
-              <w:lastRenderedPageBreak/>
-              <w:t>息</w:t>
+              <w:t>来存储任何信息</w:t>
             </w:r>
             <w:r>
               <w:rPr>
@@ -6691,6 +6707,7 @@
         <w:rPr>
           <w:rFonts w:hint="eastAsia"/>
         </w:rPr>
+        <w:lastRenderedPageBreak/>
         <w:t xml:space="preserve">callbackTable.GetColumnCount(userdata), </w:t>
       </w:r>
       <w:r>
@@ -6794,26 +6811,1343 @@
         <w:rPr>
           <w:rFonts w:hint="eastAsia"/>
         </w:rPr>
+        <w:t xml:space="preserve">callbackTable.GetColumnNameList(userdata), </w:t>
+      </w:r>
+      <w:r>
+        <w:rPr>
+          <w:rFonts w:hint="eastAsia"/>
+        </w:rPr>
+        <w:t>返回</w:t>
+      </w:r>
+      <w:r>
+        <w:rPr>
+          <w:rFonts w:hint="eastAsia"/>
+        </w:rPr>
+        <w:t>header</w:t>
+      </w:r>
+      <w:r>
+        <w:rPr>
+          <w:rFonts w:hint="eastAsia"/>
+        </w:rPr>
+        <w:t>上显示的列名列表</w:t>
+      </w:r>
+      <w:r>
+        <w:rPr>
+          <w:rFonts w:hint="eastAsia"/>
+        </w:rPr>
+        <w:t xml:space="preserve">, </w:t>
+      </w:r>
+      <w:r>
+        <w:rPr>
+          <w:rFonts w:hint="eastAsia"/>
+        </w:rPr>
+        <w:t>如果没有这个方法会显示</w:t>
+      </w:r>
+      <w:r>
+        <w:t>”</w:t>
+      </w:r>
+      <w:r>
+        <w:rPr>
+          <w:rFonts w:hint="eastAsia"/>
+        </w:rPr>
+        <w:t>Section 1, 2, 3...</w:t>
+      </w:r>
+      <w:r>
+        <w:t>”</w:t>
+      </w:r>
+    </w:p>
+    <w:p/>
+    <w:p>
+      <w:r>
+        <w:rPr>
+          <w:rFonts w:hint="eastAsia"/>
+        </w:rPr>
+        <w:t>如果</w:t>
+      </w:r>
+      <w:r>
+        <w:rPr>
+          <w:rFonts w:hint="eastAsia"/>
+        </w:rPr>
+        <w:t>ItemView</w:t>
+      </w:r>
+      <w:r>
+        <w:rPr>
+          <w:rFonts w:hint="eastAsia"/>
+        </w:rPr>
+        <w:t>的属性</w:t>
+      </w:r>
+      <w:r>
+        <w:t>PreloadDataCoun</w:t>
+      </w:r>
+      <w:r>
+        <w:rPr>
+          <w:rFonts w:hint="eastAsia"/>
+        </w:rPr>
+        <w:t>t</w:t>
+      </w:r>
+      <w:r>
+        <w:rPr>
+          <w:rFonts w:hint="eastAsia"/>
+        </w:rPr>
+        <w:t>不为</w:t>
+      </w:r>
+      <w:r>
+        <w:rPr>
+          <w:rFonts w:hint="eastAsia"/>
+        </w:rPr>
+        <w:t>0, ItemView</w:t>
+      </w:r>
+      <w:r>
+        <w:rPr>
+          <w:rFonts w:hint="eastAsia"/>
+        </w:rPr>
+        <w:t>还会检查</w:t>
+      </w:r>
+      <w:r>
+        <w:rPr>
+          <w:rFonts w:hint="eastAsia"/>
+        </w:rPr>
+        <w:t>callbackTable</w:t>
+      </w:r>
+      <w:r>
+        <w:rPr>
+          <w:rFonts w:hint="eastAsia"/>
+        </w:rPr>
+        <w:t>是否含有以下方法</w:t>
+      </w:r>
+      <w:r>
+        <w:rPr>
+          <w:rFonts w:hint="eastAsia"/>
+        </w:rPr>
+        <w:t>:</w:t>
+      </w:r>
+    </w:p>
+    <w:p>
+      <w:r>
+        <w:rPr>
+          <w:rFonts w:hint="eastAsia"/>
+        </w:rPr>
+        <w:t xml:space="preserve">callbackTable.PrepareData(userdata, from, to), </w:t>
+      </w:r>
+      <w:r>
+        <w:rPr>
+          <w:rFonts w:hint="eastAsia"/>
+        </w:rPr>
+        <w:t>提前加载从</w:t>
+      </w:r>
+      <w:r>
+        <w:rPr>
+          <w:rFonts w:hint="eastAsia"/>
+        </w:rPr>
+        <w:t>from</w:t>
+      </w:r>
+      <w:r>
+        <w:rPr>
+          <w:rFonts w:hint="eastAsia"/>
+        </w:rPr>
+        <w:t>行</w:t>
+      </w:r>
+      <w:r>
+        <w:rPr>
+          <w:rFonts w:hint="eastAsia"/>
+        </w:rPr>
+        <w:t>(</w:t>
+      </w:r>
+      <w:r>
+        <w:rPr>
+          <w:rFonts w:hint="eastAsia"/>
+        </w:rPr>
+        <w:t>含</w:t>
+      </w:r>
+      <w:r>
+        <w:rPr>
+          <w:rFonts w:hint="eastAsia"/>
+        </w:rPr>
+        <w:t>)</w:t>
+      </w:r>
+      <w:r>
+        <w:rPr>
+          <w:rFonts w:hint="eastAsia"/>
+        </w:rPr>
+        <w:t>到</w:t>
+      </w:r>
+      <w:r>
+        <w:rPr>
+          <w:rFonts w:hint="eastAsia"/>
+        </w:rPr>
+        <w:t>to</w:t>
+      </w:r>
+      <w:r>
+        <w:rPr>
+          <w:rFonts w:hint="eastAsia"/>
+        </w:rPr>
+        <w:t>行</w:t>
+      </w:r>
+      <w:r>
+        <w:rPr>
+          <w:rFonts w:hint="eastAsia"/>
+        </w:rPr>
+        <w:t>(</w:t>
+      </w:r>
+      <w:r>
+        <w:rPr>
+          <w:rFonts w:hint="eastAsia"/>
+        </w:rPr>
+        <w:t>含</w:t>
+      </w:r>
+      <w:r>
+        <w:rPr>
+          <w:rFonts w:hint="eastAsia"/>
+        </w:rPr>
+        <w:t>)</w:t>
+      </w:r>
+      <w:r>
+        <w:rPr>
+          <w:rFonts w:hint="eastAsia"/>
+        </w:rPr>
+        <w:t>的数据</w:t>
+      </w:r>
+      <w:r>
+        <w:rPr>
+          <w:rFonts w:hint="eastAsia"/>
+        </w:rPr>
+        <w:t xml:space="preserve">, </w:t>
+      </w:r>
+      <w:r>
+        <w:rPr>
+          <w:rFonts w:hint="eastAsia"/>
+        </w:rPr>
+        <w:t>如果使用者没有提供这个方法</w:t>
+      </w:r>
+      <w:r>
+        <w:rPr>
+          <w:rFonts w:hint="eastAsia"/>
+        </w:rPr>
+        <w:t xml:space="preserve">, </w:t>
+      </w:r>
+      <w:r>
+        <w:rPr>
+          <w:rFonts w:hint="eastAsia"/>
+        </w:rPr>
+        <w:t>会循环调用</w:t>
+      </w:r>
+      <w:r>
+        <w:rPr>
+          <w:rFonts w:hint="eastAsia"/>
+        </w:rPr>
+        <w:t>GetItemAtIndex(userdata, row, column)</w:t>
+      </w:r>
+      <w:r>
+        <w:rPr>
+          <w:rFonts w:hint="eastAsia"/>
+        </w:rPr>
+        <w:t>得到</w:t>
+      </w:r>
+      <w:r>
+        <w:rPr>
+          <w:rFonts w:hint="eastAsia"/>
+        </w:rPr>
+        <w:t>from</w:t>
+      </w:r>
+      <w:r>
+        <w:rPr>
+          <w:rFonts w:hint="eastAsia"/>
+        </w:rPr>
+        <w:t>行到</w:t>
+      </w:r>
+      <w:r>
+        <w:rPr>
+          <w:rFonts w:hint="eastAsia"/>
+        </w:rPr>
+        <w:t>to</w:t>
+      </w:r>
+      <w:r>
+        <w:rPr>
+          <w:rFonts w:hint="eastAsia"/>
+        </w:rPr>
+        <w:t>行的所有数据</w:t>
+      </w:r>
+      <w:r>
+        <w:rPr>
+          <w:rFonts w:hint="eastAsia"/>
+        </w:rPr>
+        <w:t xml:space="preserve">. </w:t>
+      </w:r>
+      <w:r>
+        <w:rPr>
+          <w:rFonts w:hint="eastAsia"/>
+        </w:rPr>
+        <w:t>在</w:t>
+      </w:r>
+      <w:r>
+        <w:rPr>
+          <w:rFonts w:hint="eastAsia"/>
+        </w:rPr>
+        <w:t>ItemView</w:t>
+      </w:r>
+      <w:r>
+        <w:rPr>
+          <w:rFonts w:hint="eastAsia"/>
+        </w:rPr>
+        <w:t>滚动条位置改变的时候</w:t>
+      </w:r>
+      <w:r>
+        <w:rPr>
+          <w:rFonts w:hint="eastAsia"/>
+        </w:rPr>
+        <w:t xml:space="preserve">, </w:t>
+      </w:r>
+      <w:r>
+        <w:rPr>
+          <w:rFonts w:hint="eastAsia"/>
+        </w:rPr>
+        <w:t>如果需要显示的那一行数据还没有被提前加载过</w:t>
+      </w:r>
+      <w:r>
+        <w:rPr>
+          <w:rFonts w:hint="eastAsia"/>
+        </w:rPr>
+        <w:t xml:space="preserve">, </w:t>
+      </w:r>
+      <w:r>
+        <w:rPr>
+          <w:rFonts w:hint="eastAsia"/>
+        </w:rPr>
+        <w:t>就会调用</w:t>
+      </w:r>
+      <w:r>
+        <w:rPr>
+          <w:rFonts w:hint="eastAsia"/>
+        </w:rPr>
+        <w:t>PrepareData</w:t>
+      </w:r>
+      <w:r>
+        <w:rPr>
+          <w:rFonts w:hint="eastAsia"/>
+        </w:rPr>
+        <w:t>加载以目标行为中点的</w:t>
+      </w:r>
+      <w:r>
+        <w:rPr>
+          <w:rFonts w:hint="eastAsia"/>
+        </w:rPr>
+        <w:t>PreloadDataCount</w:t>
+      </w:r>
+      <w:r>
+        <w:rPr>
+          <w:rFonts w:hint="eastAsia"/>
+        </w:rPr>
+        <w:t>条数据</w:t>
+      </w:r>
+      <w:r>
+        <w:rPr>
+          <w:rFonts w:hint="eastAsia"/>
+        </w:rPr>
+        <w:t xml:space="preserve">, </w:t>
+      </w:r>
+      <w:r>
+        <w:rPr>
+          <w:rFonts w:hint="eastAsia"/>
+        </w:rPr>
+        <w:t>在这</w:t>
+      </w:r>
+      <w:r>
+        <w:rPr>
+          <w:rFonts w:hint="eastAsia"/>
+        </w:rPr>
+        <w:t>PreloadDataCount</w:t>
+      </w:r>
+      <w:r>
+        <w:rPr>
+          <w:rFonts w:hint="eastAsia"/>
+        </w:rPr>
+        <w:t>条数据中之前已经被加载过并且还没有被释放的不会重复加载</w:t>
+      </w:r>
+      <w:r>
+        <w:rPr>
+          <w:rFonts w:hint="eastAsia"/>
+        </w:rPr>
+        <w:t xml:space="preserve">. </w:t>
+      </w:r>
+    </w:p>
+    <w:p/>
+    <w:p>
+      <w:r>
+        <w:rPr>
+          <w:rFonts w:hint="eastAsia"/>
+        </w:rPr>
+        <w:t xml:space="preserve">callbackTable.ReleaseData(userdata, from, to), </w:t>
+      </w:r>
+      <w:r>
+        <w:rPr>
+          <w:rFonts w:hint="eastAsia"/>
+        </w:rPr>
+        <w:t>释放从</w:t>
+      </w:r>
+      <w:r>
+        <w:rPr>
+          <w:rFonts w:hint="eastAsia"/>
+        </w:rPr>
+        <w:t>from</w:t>
+      </w:r>
+      <w:r>
+        <w:rPr>
+          <w:rFonts w:hint="eastAsia"/>
+        </w:rPr>
+        <w:t>行</w:t>
+      </w:r>
+      <w:r>
+        <w:rPr>
+          <w:rFonts w:hint="eastAsia"/>
+        </w:rPr>
+        <w:t>(</w:t>
+      </w:r>
+      <w:r>
+        <w:rPr>
+          <w:rFonts w:hint="eastAsia"/>
+        </w:rPr>
+        <w:t>含</w:t>
+      </w:r>
+      <w:r>
+        <w:rPr>
+          <w:rFonts w:hint="eastAsia"/>
+        </w:rPr>
+        <w:t>)</w:t>
+      </w:r>
+      <w:r>
+        <w:rPr>
+          <w:rFonts w:hint="eastAsia"/>
+        </w:rPr>
+        <w:t>到</w:t>
+      </w:r>
+      <w:r>
+        <w:rPr>
+          <w:rFonts w:hint="eastAsia"/>
+        </w:rPr>
+        <w:t>to(</w:t>
+      </w:r>
+      <w:r>
+        <w:rPr>
+          <w:rFonts w:hint="eastAsia"/>
+        </w:rPr>
+        <w:t>含</w:t>
+      </w:r>
+      <w:r>
+        <w:rPr>
+          <w:rFonts w:hint="eastAsia"/>
+        </w:rPr>
+        <w:t>)</w:t>
+      </w:r>
+      <w:r>
+        <w:rPr>
+          <w:rFonts w:hint="eastAsia"/>
+        </w:rPr>
+        <w:t>的数据</w:t>
+      </w:r>
+      <w:r>
+        <w:rPr>
+          <w:rFonts w:hint="eastAsia"/>
+        </w:rPr>
+        <w:t xml:space="preserve">, </w:t>
+      </w:r>
+      <w:r>
+        <w:rPr>
+          <w:rFonts w:hint="eastAsia"/>
+        </w:rPr>
+        <w:t>如果没有这个方法</w:t>
+      </w:r>
+      <w:r>
+        <w:rPr>
+          <w:rFonts w:hint="eastAsia"/>
+        </w:rPr>
+        <w:t xml:space="preserve">, </w:t>
+      </w:r>
+      <w:r>
+        <w:rPr>
+          <w:rFonts w:hint="eastAsia"/>
+        </w:rPr>
+        <w:t>就什么都不做</w:t>
+      </w:r>
+      <w:r>
+        <w:rPr>
+          <w:rFonts w:hint="eastAsia"/>
+        </w:rPr>
+        <w:t xml:space="preserve">. </w:t>
+      </w:r>
+      <w:r>
+        <w:rPr>
+          <w:rFonts w:hint="eastAsia"/>
+        </w:rPr>
+        <w:t>在</w:t>
+      </w:r>
+      <w:r>
+        <w:rPr>
+          <w:rFonts w:hint="eastAsia"/>
+        </w:rPr>
+        <w:t>ItemView</w:t>
+      </w:r>
+      <w:r>
+        <w:rPr>
+          <w:rFonts w:hint="eastAsia"/>
+        </w:rPr>
+        <w:t>滚动条位置改变并且提前加载数据的时候</w:t>
+      </w:r>
+      <w:r>
+        <w:rPr>
+          <w:rFonts w:hint="eastAsia"/>
+        </w:rPr>
+        <w:t xml:space="preserve">, </w:t>
+      </w:r>
+      <w:r>
+        <w:rPr>
+          <w:rFonts w:hint="eastAsia"/>
+        </w:rPr>
+        <w:t>对应的会有另一部分数据被释放</w:t>
+      </w:r>
+      <w:r>
+        <w:rPr>
+          <w:rFonts w:hint="eastAsia"/>
+        </w:rPr>
+        <w:t xml:space="preserve">, </w:t>
+      </w:r>
+      <w:r>
+        <w:rPr>
+          <w:rFonts w:hint="eastAsia"/>
+        </w:rPr>
+        <w:t>不管使用者有没有提供</w:t>
+      </w:r>
+      <w:r>
+        <w:rPr>
+          <w:rFonts w:hint="eastAsia"/>
+        </w:rPr>
+        <w:t>ReleaseData, ItemView</w:t>
+      </w:r>
+      <w:r>
+        <w:rPr>
+          <w:rFonts w:hint="eastAsia"/>
+        </w:rPr>
+        <w:t>都会将这部分数据置为</w:t>
+      </w:r>
+      <w:r>
+        <w:rPr>
+          <w:rFonts w:hint="eastAsia"/>
+        </w:rPr>
+        <w:t xml:space="preserve">nil, </w:t>
+      </w:r>
+      <w:r>
+        <w:rPr>
+          <w:rFonts w:hint="eastAsia"/>
+        </w:rPr>
+        <w:t>所以下次再需要显示它们的时候还会重新加载</w:t>
+      </w:r>
+      <w:r>
+        <w:rPr>
+          <w:rFonts w:hint="eastAsia"/>
+        </w:rPr>
+        <w:t xml:space="preserve">. </w:t>
+      </w:r>
+    </w:p>
+    <w:p/>
+    <w:p>
+      <w:r>
+        <w:rPr>
+          <w:rFonts w:hint="eastAsia"/>
+        </w:rPr>
+        <w:t>如果</w:t>
+      </w:r>
+      <w:r>
+        <w:rPr>
+          <w:rFonts w:hint="eastAsia"/>
+        </w:rPr>
+        <w:t>ItemView</w:t>
+      </w:r>
+      <w:r>
+        <w:rPr>
+          <w:rFonts w:hint="eastAsia"/>
+        </w:rPr>
+        <w:t>的属性</w:t>
+      </w:r>
+      <w:r>
+        <w:rPr>
+          <w:rFonts w:hint="eastAsia"/>
+        </w:rPr>
+        <w:t>PreloadDataCount</w:t>
+      </w:r>
+      <w:r>
+        <w:rPr>
+          <w:rFonts w:hint="eastAsia"/>
+        </w:rPr>
+        <w:t>不为</w:t>
+      </w:r>
+      <w:r>
+        <w:rPr>
+          <w:rFonts w:hint="eastAsia"/>
+        </w:rPr>
+        <w:t xml:space="preserve">0, </w:t>
+      </w:r>
+      <w:r>
+        <w:rPr>
+          <w:rFonts w:hint="eastAsia"/>
+        </w:rPr>
+        <w:t>并且</w:t>
+      </w:r>
+      <w:r>
+        <w:rPr>
+          <w:rFonts w:hint="eastAsia"/>
+        </w:rPr>
+        <w:t>callbackTable</w:t>
+      </w:r>
+      <w:r>
+        <w:rPr>
+          <w:rFonts w:hint="eastAsia"/>
+        </w:rPr>
+        <w:t>提供了</w:t>
+      </w:r>
+      <w:r>
+        <w:rPr>
+          <w:rFonts w:hint="eastAsia"/>
+        </w:rPr>
+        <w:t xml:space="preserve">PreloadData, </w:t>
+      </w:r>
+      <w:r>
+        <w:rPr>
+          <w:rFonts w:hint="eastAsia"/>
+        </w:rPr>
+        <w:t>那么使用者就有义务在数据加载好的时候通知</w:t>
+      </w:r>
+      <w:r>
+        <w:rPr>
+          <w:rFonts w:hint="eastAsia"/>
+        </w:rPr>
+        <w:t xml:space="preserve">ItemView, </w:t>
+      </w:r>
+      <w:r>
+        <w:rPr>
+          <w:rFonts w:hint="eastAsia"/>
+        </w:rPr>
+        <w:t>这时候不会强制检查</w:t>
+      </w:r>
+      <w:r>
+        <w:rPr>
+          <w:rFonts w:hint="eastAsia"/>
+        </w:rPr>
+        <w:t>callbackTable</w:t>
+      </w:r>
+      <w:r>
+        <w:rPr>
+          <w:rFonts w:hint="eastAsia"/>
+        </w:rPr>
+        <w:t>是否提供以下方法</w:t>
+      </w:r>
+      <w:r>
+        <w:rPr>
+          <w:rFonts w:hint="eastAsia"/>
+        </w:rPr>
+        <w:t xml:space="preserve">, </w:t>
+      </w:r>
+      <w:r>
+        <w:rPr>
+          <w:rFonts w:hint="eastAsia"/>
+        </w:rPr>
+        <w:t>但是如果没有提供的话</w:t>
+      </w:r>
+      <w:r>
+        <w:rPr>
+          <w:rFonts w:hint="eastAsia"/>
+        </w:rPr>
+        <w:t xml:space="preserve">, </w:t>
+      </w:r>
+      <w:r>
+        <w:rPr>
+          <w:rFonts w:hint="eastAsia"/>
+        </w:rPr>
+        <w:t>就什么都显示不出来了</w:t>
+      </w:r>
+      <w:r>
+        <w:rPr>
+          <w:rFonts w:hint="eastAsia"/>
+        </w:rPr>
+        <w:t>(</w:t>
+      </w:r>
+      <w:r>
+        <w:rPr>
+          <w:rFonts w:hint="eastAsia"/>
+        </w:rPr>
+        <w:t>因为</w:t>
+      </w:r>
+      <w:r>
+        <w:rPr>
+          <w:rFonts w:hint="eastAsia"/>
+        </w:rPr>
+        <w:t>dataModel</w:t>
+      </w:r>
+      <w:r>
+        <w:rPr>
+          <w:rFonts w:hint="eastAsia"/>
+        </w:rPr>
+        <w:t>承诺准备数据</w:t>
+      </w:r>
+      <w:r>
+        <w:rPr>
+          <w:rFonts w:hint="eastAsia"/>
+        </w:rPr>
+        <w:t xml:space="preserve">, </w:t>
+      </w:r>
+      <w:r>
+        <w:rPr>
+          <w:rFonts w:hint="eastAsia"/>
+        </w:rPr>
+        <w:t>但是准备好了没有通知</w:t>
+      </w:r>
+      <w:r>
+        <w:rPr>
+          <w:rFonts w:hint="eastAsia"/>
+        </w:rPr>
+        <w:t>)</w:t>
+      </w:r>
+    </w:p>
+    <w:p>
+      <w:r>
+        <w:rPr>
+          <w:rFonts w:hint="eastAsia"/>
+        </w:rPr>
+        <w:t>callbackTable.SetDataBatchReadyListener(userdata, function dataBatchReadyListener), dataBatchReadyListener</w:t>
+      </w:r>
+      <w:r>
+        <w:rPr>
+          <w:rFonts w:hint="eastAsia"/>
+        </w:rPr>
+        <w:t>是一个方法</w:t>
+      </w:r>
+      <w:r>
+        <w:rPr>
+          <w:rFonts w:hint="eastAsia"/>
+        </w:rPr>
+        <w:t xml:space="preserve">, </w:t>
+      </w:r>
+      <w:r>
+        <w:rPr>
+          <w:rFonts w:hint="eastAsia"/>
+        </w:rPr>
+        <w:t>函数原型是</w:t>
+      </w:r>
+      <w:r>
+        <w:rPr>
+          <w:rFonts w:hint="eastAsia"/>
+        </w:rPr>
+        <w:t>function OnDataBatchReady(from, to), ItemView</w:t>
+      </w:r>
+      <w:r>
+        <w:rPr>
+          <w:rFonts w:hint="eastAsia"/>
+        </w:rPr>
+        <w:t>会调用</w:t>
+      </w:r>
+      <w:r>
+        <w:rPr>
+          <w:rFonts w:hint="eastAsia"/>
+        </w:rPr>
+        <w:t>callbackTable.SetDataBatchReadyListener</w:t>
+      </w:r>
+      <w:r>
+        <w:rPr>
+          <w:rFonts w:hint="eastAsia"/>
+        </w:rPr>
+        <w:t>把这个监听者方法传给使用者</w:t>
+      </w:r>
+      <w:r>
+        <w:rPr>
+          <w:rFonts w:hint="eastAsia"/>
+        </w:rPr>
+        <w:t xml:space="preserve">, </w:t>
+      </w:r>
+      <w:r>
+        <w:rPr>
+          <w:rFonts w:hint="eastAsia"/>
+        </w:rPr>
+        <w:t>使用者在数据准备就绪之后要调用这个监听者方法通知</w:t>
+      </w:r>
+      <w:r>
+        <w:rPr>
+          <w:rFonts w:hint="eastAsia"/>
+        </w:rPr>
+        <w:t>ItemView</w:t>
+      </w:r>
+      <w:r>
+        <w:rPr>
+          <w:rFonts w:hint="eastAsia"/>
+        </w:rPr>
+        <w:t>从第</w:t>
+      </w:r>
+      <w:r>
+        <w:rPr>
+          <w:rFonts w:hint="eastAsia"/>
+        </w:rPr>
+        <w:t>from</w:t>
+      </w:r>
+      <w:r>
+        <w:rPr>
+          <w:rFonts w:hint="eastAsia"/>
+        </w:rPr>
+        <w:t>行</w:t>
+      </w:r>
+      <w:r>
+        <w:rPr>
+          <w:rFonts w:hint="eastAsia"/>
+        </w:rPr>
+        <w:t>(</w:t>
+      </w:r>
+      <w:r>
+        <w:rPr>
+          <w:rFonts w:hint="eastAsia"/>
+        </w:rPr>
+        <w:t>含</w:t>
+      </w:r>
+      <w:r>
+        <w:rPr>
+          <w:rFonts w:hint="eastAsia"/>
+        </w:rPr>
+        <w:t>)</w:t>
+      </w:r>
+      <w:r>
+        <w:rPr>
+          <w:rFonts w:hint="eastAsia"/>
+        </w:rPr>
+        <w:t>到第</w:t>
+      </w:r>
+      <w:r>
+        <w:rPr>
+          <w:rFonts w:hint="eastAsia"/>
+        </w:rPr>
+        <w:t>to</w:t>
+      </w:r>
+      <w:r>
+        <w:rPr>
+          <w:rFonts w:hint="eastAsia"/>
+        </w:rPr>
+        <w:t>行</w:t>
+      </w:r>
+      <w:r>
+        <w:rPr>
+          <w:rFonts w:hint="eastAsia"/>
+        </w:rPr>
+        <w:t>(</w:t>
+      </w:r>
+      <w:r>
+        <w:rPr>
+          <w:rFonts w:hint="eastAsia"/>
+        </w:rPr>
+        <w:t>含</w:t>
+      </w:r>
+      <w:r>
+        <w:rPr>
+          <w:rFonts w:hint="eastAsia"/>
+        </w:rPr>
+        <w:t>)</w:t>
+      </w:r>
+      <w:r>
+        <w:rPr>
+          <w:rFonts w:hint="eastAsia"/>
+        </w:rPr>
+        <w:t>的数据已经可以显示了</w:t>
+      </w:r>
+      <w:r>
+        <w:rPr>
+          <w:rFonts w:hint="eastAsia"/>
+        </w:rPr>
+        <w:t xml:space="preserve">. </w:t>
+      </w:r>
+    </w:p>
+    <w:p/>
+    <w:p>
+      <w:r>
+        <w:rPr>
+          <w:rFonts w:hint="eastAsia"/>
+        </w:rPr>
+        <w:t>callbackTable.GetDataBatch(userdata, from, to), ItemView</w:t>
+      </w:r>
+      <w:r>
+        <w:rPr>
+          <w:rFonts w:hint="eastAsia"/>
+        </w:rPr>
+        <w:t>调用</w:t>
+      </w:r>
+      <w:r>
+        <w:rPr>
+          <w:rFonts w:hint="eastAsia"/>
+        </w:rPr>
+        <w:t>callbackTable.PrepareData()</w:t>
+      </w:r>
+      <w:r>
+        <w:rPr>
+          <w:rFonts w:hint="eastAsia"/>
+        </w:rPr>
+        <w:t>提前加载数据</w:t>
+      </w:r>
+      <w:r>
+        <w:rPr>
+          <w:rFonts w:hint="eastAsia"/>
+        </w:rPr>
+        <w:t xml:space="preserve">, </w:t>
+      </w:r>
+      <w:r>
+        <w:rPr>
+          <w:rFonts w:hint="eastAsia"/>
+        </w:rPr>
+        <w:t>使用者准备好数据调用上一段介绍的</w:t>
+      </w:r>
+      <w:r>
+        <w:rPr>
+          <w:rFonts w:hint="eastAsia"/>
+        </w:rPr>
+        <w:t>dataBatchReadyListener</w:t>
+      </w:r>
+      <w:r>
+        <w:rPr>
+          <w:rFonts w:hint="eastAsia"/>
+        </w:rPr>
+        <w:t>通知</w:t>
+      </w:r>
+      <w:r>
+        <w:rPr>
+          <w:rFonts w:hint="eastAsia"/>
+        </w:rPr>
+        <w:t>ItemView</w:t>
+      </w:r>
+      <w:r>
+        <w:rPr>
+          <w:rFonts w:hint="eastAsia"/>
+        </w:rPr>
+        <w:t>之后</w:t>
+      </w:r>
+      <w:r>
+        <w:rPr>
+          <w:rFonts w:hint="eastAsia"/>
+        </w:rPr>
+        <w:t>, ItemView</w:t>
+      </w:r>
+      <w:r>
+        <w:rPr>
+          <w:rFonts w:hint="eastAsia"/>
+        </w:rPr>
+        <w:t>会检查</w:t>
+      </w:r>
+      <w:r>
+        <w:rPr>
+          <w:rFonts w:hint="eastAsia"/>
+        </w:rPr>
+        <w:t>callbackTable</w:t>
+      </w:r>
+      <w:r>
+        <w:rPr>
+          <w:rFonts w:hint="eastAsia"/>
+        </w:rPr>
+        <w:t>有没有提供</w:t>
+      </w:r>
+      <w:r>
+        <w:rPr>
+          <w:rFonts w:hint="eastAsia"/>
+        </w:rPr>
+        <w:t>GetDataBatch</w:t>
+      </w:r>
+      <w:r>
+        <w:rPr>
+          <w:rFonts w:hint="eastAsia"/>
+        </w:rPr>
+        <w:t>方法</w:t>
+      </w:r>
+      <w:r>
+        <w:rPr>
+          <w:rFonts w:hint="eastAsia"/>
+        </w:rPr>
+        <w:t xml:space="preserve">, </w:t>
+      </w:r>
+      <w:r>
+        <w:rPr>
+          <w:rFonts w:hint="eastAsia"/>
+        </w:rPr>
+        <w:t>如果提供了</w:t>
+      </w:r>
+      <w:r>
+        <w:rPr>
+          <w:rFonts w:hint="eastAsia"/>
+        </w:rPr>
+        <w:t xml:space="preserve">, </w:t>
+      </w:r>
+      <w:r>
+        <w:rPr>
+          <w:rFonts w:hint="eastAsia"/>
+        </w:rPr>
+        <w:t>就调用这个方法得到从第</w:t>
+      </w:r>
+      <w:r>
+        <w:rPr>
+          <w:rFonts w:hint="eastAsia"/>
+        </w:rPr>
+        <w:t>from</w:t>
+      </w:r>
+      <w:r>
+        <w:rPr>
+          <w:rFonts w:hint="eastAsia"/>
+        </w:rPr>
+        <w:t>行</w:t>
+      </w:r>
+      <w:r>
+        <w:rPr>
+          <w:rFonts w:hint="eastAsia"/>
+        </w:rPr>
+        <w:t>(</w:t>
+      </w:r>
+      <w:r>
+        <w:rPr>
+          <w:rFonts w:hint="eastAsia"/>
+        </w:rPr>
+        <w:t>含</w:t>
+      </w:r>
+      <w:r>
+        <w:rPr>
+          <w:rFonts w:hint="eastAsia"/>
+        </w:rPr>
+        <w:t>)</w:t>
+      </w:r>
+      <w:r>
+        <w:rPr>
+          <w:rFonts w:hint="eastAsia"/>
+        </w:rPr>
+        <w:t>到第</w:t>
+      </w:r>
+      <w:r>
+        <w:rPr>
+          <w:rFonts w:hint="eastAsia"/>
+        </w:rPr>
+        <w:t>to</w:t>
+      </w:r>
+      <w:r>
+        <w:rPr>
+          <w:rFonts w:hint="eastAsia"/>
+        </w:rPr>
+        <w:t>行</w:t>
+      </w:r>
+      <w:r>
+        <w:rPr>
+          <w:rFonts w:hint="eastAsia"/>
+        </w:rPr>
+        <w:t>(</w:t>
+      </w:r>
+      <w:r>
+        <w:rPr>
+          <w:rFonts w:hint="eastAsia"/>
+        </w:rPr>
+        <w:t>含</w:t>
+      </w:r>
+      <w:r>
+        <w:rPr>
+          <w:rFonts w:hint="eastAsia"/>
+        </w:rPr>
+        <w:t>)</w:t>
+      </w:r>
+      <w:r>
+        <w:rPr>
+          <w:rFonts w:hint="eastAsia"/>
+        </w:rPr>
+        <w:t>的数据</w:t>
+      </w:r>
+      <w:r>
+        <w:rPr>
+          <w:rFonts w:hint="eastAsia"/>
+        </w:rPr>
+        <w:t xml:space="preserve">, </w:t>
+      </w:r>
+      <w:r>
+        <w:rPr>
+          <w:rFonts w:hint="eastAsia"/>
+        </w:rPr>
+        <w:t>如果没有提供</w:t>
+      </w:r>
+      <w:r>
+        <w:rPr>
+          <w:rFonts w:hint="eastAsia"/>
+        </w:rPr>
+        <w:t xml:space="preserve">, </w:t>
+      </w:r>
+      <w:r>
+        <w:rPr>
+          <w:rFonts w:hint="eastAsia"/>
+        </w:rPr>
+        <w:t>就循环调用</w:t>
+      </w:r>
+      <w:r>
+        <w:rPr>
+          <w:rFonts w:hint="eastAsia"/>
+        </w:rPr>
+        <w:t>GetItemAtIndex(userdata, row, column)</w:t>
+      </w:r>
+      <w:r>
+        <w:rPr>
+          <w:rFonts w:hint="eastAsia"/>
+        </w:rPr>
+        <w:t>得到这些数据</w:t>
+      </w:r>
+      <w:r>
+        <w:rPr>
+          <w:rFonts w:hint="eastAsia"/>
+        </w:rPr>
+        <w:t xml:space="preserve">. </w:t>
+      </w:r>
+    </w:p>
+    <w:p/>
+    <w:p>
+      <w:r>
+        <w:rPr>
+          <w:rFonts w:hint="eastAsia"/>
+        </w:rPr>
+        <w:t>callbackTable.SetSingleDataReadyListener(userdata, function singleDataReadyListener), ItemView</w:t>
+      </w:r>
+      <w:r>
+        <w:rPr>
+          <w:rFonts w:hint="eastAsia"/>
+        </w:rPr>
+        <w:t>优先调用</w:t>
+      </w:r>
+      <w:r>
+        <w:rPr>
+          <w:rFonts w:hint="eastAsia"/>
+        </w:rPr>
+        <w:t xml:space="preserve">SetDataBatchReadyListener(), </w:t>
+      </w:r>
+      <w:r>
+        <w:rPr>
+          <w:rFonts w:hint="eastAsia"/>
+        </w:rPr>
+        <w:t>如果</w:t>
+      </w:r>
+      <w:r>
+        <w:rPr>
+          <w:rFonts w:hint="eastAsia"/>
+        </w:rPr>
+        <w:t>SetDataBatchReadyListener</w:t>
+      </w:r>
+      <w:r>
+        <w:rPr>
+          <w:rFonts w:hint="eastAsia"/>
+        </w:rPr>
+        <w:t>为空</w:t>
+      </w:r>
+      <w:r>
+        <w:rPr>
+          <w:rFonts w:hint="eastAsia"/>
+        </w:rPr>
+        <w:t>, ItemView</w:t>
+      </w:r>
+      <w:r>
+        <w:rPr>
+          <w:rFonts w:hint="eastAsia"/>
+        </w:rPr>
+        <w:t>会调用这个方法传给使用者一个</w:t>
+      </w:r>
+      <w:r>
+        <w:rPr>
+          <w:rFonts w:hint="eastAsia"/>
+        </w:rPr>
+        <w:t>singleDataReadyListner</w:t>
+      </w:r>
+      <w:r>
+        <w:rPr>
+          <w:rFonts w:hint="eastAsia"/>
+        </w:rPr>
+        <w:t>监听者方法</w:t>
+      </w:r>
+      <w:r>
+        <w:rPr>
+          <w:rFonts w:hint="eastAsia"/>
+        </w:rPr>
+        <w:t xml:space="preserve">. </w:t>
+      </w:r>
+      <w:r>
+        <w:rPr>
+          <w:rFonts w:hint="eastAsia"/>
+        </w:rPr>
+        <w:t>这个方法的原型是</w:t>
+      </w:r>
+      <w:r>
+        <w:rPr>
+          <w:rFonts w:hint="eastAsia"/>
+        </w:rPr>
+        <w:t xml:space="preserve">function OnSingleDataReady(row, column), </w:t>
+      </w:r>
+      <w:r>
+        <w:rPr>
+          <w:rFonts w:hint="eastAsia"/>
+        </w:rPr>
+        <w:t>使用者在每一个单元格的数据准备就绪后</w:t>
+      </w:r>
+      <w:r>
+        <w:rPr>
+          <w:rFonts w:hint="eastAsia"/>
+        </w:rPr>
+        <w:t xml:space="preserve">, </w:t>
+      </w:r>
+      <w:r>
+        <w:rPr>
+          <w:rFonts w:hint="eastAsia"/>
+        </w:rPr>
+        <w:t>都要调用一次</w:t>
+      </w:r>
+      <w:r>
+        <w:rPr>
+          <w:rFonts w:hint="eastAsia"/>
+        </w:rPr>
+        <w:t>singleDataReadyListener</w:t>
+      </w:r>
+      <w:r>
+        <w:rPr>
+          <w:rFonts w:hint="eastAsia"/>
+        </w:rPr>
+        <w:t>来通知</w:t>
+      </w:r>
+      <w:r>
+        <w:rPr>
+          <w:rFonts w:hint="eastAsia"/>
+        </w:rPr>
+        <w:t>ItemView</w:t>
+      </w:r>
+      <w:r>
+        <w:rPr>
+          <w:rFonts w:hint="eastAsia"/>
+        </w:rPr>
+        <w:t>第</w:t>
+      </w:r>
+      <w:r>
+        <w:rPr>
+          <w:rFonts w:hint="eastAsia"/>
+        </w:rPr>
+        <w:t>row</w:t>
+      </w:r>
+      <w:r>
+        <w:rPr>
+          <w:rFonts w:hint="eastAsia"/>
+        </w:rPr>
+        <w:t>行第</w:t>
+      </w:r>
+      <w:r>
+        <w:rPr>
+          <w:rFonts w:hint="eastAsia"/>
+        </w:rPr>
+        <w:t>column</w:t>
+      </w:r>
+      <w:r>
+        <w:rPr>
+          <w:rFonts w:hint="eastAsia"/>
+        </w:rPr>
+        <w:t>列的数据已经可以显示了</w:t>
+      </w:r>
+      <w:r>
+        <w:rPr>
+          <w:rFonts w:hint="eastAsia"/>
+        </w:rPr>
+        <w:t>, ItemView</w:t>
+      </w:r>
+      <w:r>
+        <w:rPr>
+          <w:rFonts w:hint="eastAsia"/>
+        </w:rPr>
+        <w:t>会调用</w:t>
+      </w:r>
+      <w:r>
+        <w:rPr>
+          <w:rFonts w:hint="eastAsia"/>
+        </w:rPr>
+        <w:t>GetItemAtIndex(userdata, row, column)</w:t>
+      </w:r>
+      <w:r>
+        <w:rPr>
+          <w:rFonts w:hint="eastAsia"/>
+        </w:rPr>
+        <w:t>来显示这个单元格的数据</w:t>
+      </w:r>
+      <w:r>
+        <w:rPr>
+          <w:rFonts w:hint="eastAsia"/>
+        </w:rPr>
+        <w:t>.</w:t>
+      </w:r>
+    </w:p>
+    <w:p/>
+    <w:p>
+      <w:r>
+        <w:rPr>
+          <w:rFonts w:hint="eastAsia"/>
+        </w:rPr>
         <w:lastRenderedPageBreak/>
-        <w:t xml:space="preserve">callbackTable.GetColumnNameList(userdata), </w:t>
-      </w:r>
-      <w:r>
-        <w:rPr>
-          <w:rFonts w:hint="eastAsia"/>
-        </w:rPr>
-        <w:t>返回</w:t>
-      </w:r>
-      <w:r>
-        <w:rPr>
-          <w:rFonts w:hint="eastAsia"/>
-        </w:rPr>
-        <w:t>header</w:t>
-      </w:r>
-      <w:r>
-        <w:rPr>
-          <w:rFonts w:hint="eastAsia"/>
-        </w:rPr>
-        <w:t>上显示的列名列表</w:t>
+        <w:t>参数</w:t>
+      </w:r>
+      <w:r>
+        <w:rPr>
+          <w:rFonts w:hint="eastAsia"/>
+        </w:rPr>
+        <w:t>userdata</w:t>
+      </w:r>
+    </w:p>
+    <w:p>
+      <w:r>
+        <w:rPr>
+          <w:rFonts w:hint="eastAsia"/>
+        </w:rPr>
+        <w:t>ItemView</w:t>
+      </w:r>
+      <w:r>
+        <w:rPr>
+          <w:rFonts w:hint="eastAsia"/>
+        </w:rPr>
+        <w:t>本身对</w:t>
+      </w:r>
+      <w:r>
+        <w:rPr>
+          <w:rFonts w:hint="eastAsia"/>
+        </w:rPr>
+        <w:t>userdata</w:t>
+      </w:r>
+      <w:r>
+        <w:rPr>
+          <w:rFonts w:hint="eastAsia"/>
+        </w:rPr>
+        <w:t>不做任何假设与修改</w:t>
+      </w:r>
+      <w:r>
+        <w:rPr>
+          <w:rFonts w:hint="eastAsia"/>
+        </w:rPr>
+        <w:t>, userdata</w:t>
+      </w:r>
+      <w:r>
+        <w:rPr>
+          <w:rFonts w:hint="eastAsia"/>
+        </w:rPr>
+        <w:t>在</w:t>
+      </w:r>
+      <w:r>
+        <w:rPr>
+          <w:rFonts w:hint="eastAsia"/>
+        </w:rPr>
+        <w:t>ItemView</w:t>
+      </w:r>
+      <w:r>
+        <w:rPr>
+          <w:rFonts w:hint="eastAsia"/>
+        </w:rPr>
+        <w:t>调用</w:t>
+      </w:r>
+      <w:r>
+        <w:rPr>
+          <w:rFonts w:hint="eastAsia"/>
+        </w:rPr>
+        <w:t>callbackTable</w:t>
+      </w:r>
+      <w:r>
+        <w:rPr>
+          <w:rFonts w:hint="eastAsia"/>
+        </w:rPr>
+        <w:t>中的方法时传回给使用者</w:t>
       </w:r>
       <w:r>
         <w:rPr>
@@ -6825,79 +8159,21 @@
         <w:rPr>
           <w:rFonts w:hint="eastAsia"/>
         </w:rPr>
-        <w:t>如果没有这个方法会显示</w:t>
-      </w:r>
-      <w:r>
-        <w:t>”</w:t>
-      </w:r>
-      <w:r>
-        <w:rPr>
-          <w:rFonts w:hint="eastAsia"/>
-        </w:rPr>
-        <w:t>Section 1, 2, 3...</w:t>
-      </w:r>
-      <w:r>
-        <w:t>”</w:t>
-      </w:r>
-    </w:p>
-    <w:p/>
-    <w:p>
-      <w:r>
-        <w:rPr>
-          <w:rFonts w:hint="eastAsia"/>
-        </w:rPr>
-        <w:t>如果</w:t>
-      </w:r>
-      <w:r>
-        <w:rPr>
-          <w:rFonts w:hint="eastAsia"/>
-        </w:rPr>
-        <w:t>ItemView</w:t>
-      </w:r>
-      <w:r>
-        <w:rPr>
-          <w:rFonts w:hint="eastAsia"/>
-        </w:rPr>
-        <w:t>的属性</w:t>
-      </w:r>
-      <w:r>
-        <w:t>PreloadDataCoun</w:t>
-      </w:r>
-      <w:r>
-        <w:rPr>
-          <w:rFonts w:hint="eastAsia"/>
-        </w:rPr>
-        <w:t>t</w:t>
-      </w:r>
-      <w:r>
-        <w:rPr>
-          <w:rFonts w:hint="eastAsia"/>
-        </w:rPr>
-        <w:t>不为</w:t>
-      </w:r>
-      <w:r>
-        <w:rPr>
-          <w:rFonts w:hint="eastAsia"/>
-        </w:rPr>
-        <w:t>0, ItemView</w:t>
-      </w:r>
-      <w:r>
-        <w:rPr>
-          <w:rFonts w:hint="eastAsia"/>
-        </w:rPr>
-        <w:t>还会检查</w:t>
-      </w:r>
-      <w:r>
-        <w:rPr>
-          <w:rFonts w:hint="eastAsia"/>
-        </w:rPr>
-        <w:t>callbackTable</w:t>
-      </w:r>
-      <w:r>
-        <w:rPr>
-          <w:rFonts w:hint="eastAsia"/>
-        </w:rPr>
-        <w:t>是否含有以下方法</w:t>
+        <w:t>便于使用者查询存储信息</w:t>
+      </w:r>
+      <w:r>
+        <w:rPr>
+          <w:rFonts w:hint="eastAsia"/>
+        </w:rPr>
+        <w:t xml:space="preserve">. </w:t>
+      </w:r>
+    </w:p>
+    <w:p>
+      <w:r>
+        <w:rPr>
+          <w:rFonts w:hint="eastAsia"/>
+        </w:rPr>
+        <w:t>举个例子</w:t>
       </w:r>
       <w:r>
         <w:rPr>
@@ -6911,493 +8187,7 @@
         <w:rPr>
           <w:rFonts w:hint="eastAsia"/>
         </w:rPr>
-        <w:t xml:space="preserve">callbackTable.PrepareData(userdata, from, to), </w:t>
-      </w:r>
-      <w:r>
-        <w:rPr>
-          <w:rFonts w:hint="eastAsia"/>
-        </w:rPr>
-        <w:t>提前加载从</w:t>
-      </w:r>
-      <w:r>
-        <w:rPr>
-          <w:rFonts w:hint="eastAsia"/>
-        </w:rPr>
-        <w:t>from</w:t>
-      </w:r>
-      <w:r>
-        <w:rPr>
-          <w:rFonts w:hint="eastAsia"/>
-        </w:rPr>
-        <w:t>行</w:t>
-      </w:r>
-      <w:r>
-        <w:rPr>
-          <w:rFonts w:hint="eastAsia"/>
-        </w:rPr>
-        <w:t>(</w:t>
-      </w:r>
-      <w:r>
-        <w:rPr>
-          <w:rFonts w:hint="eastAsia"/>
-        </w:rPr>
-        <w:t>含</w:t>
-      </w:r>
-      <w:r>
-        <w:rPr>
-          <w:rFonts w:hint="eastAsia"/>
-        </w:rPr>
-        <w:t>)</w:t>
-      </w:r>
-      <w:r>
-        <w:rPr>
-          <w:rFonts w:hint="eastAsia"/>
-        </w:rPr>
-        <w:t>到</w:t>
-      </w:r>
-      <w:r>
-        <w:rPr>
-          <w:rFonts w:hint="eastAsia"/>
-        </w:rPr>
-        <w:t>to</w:t>
-      </w:r>
-      <w:r>
-        <w:rPr>
-          <w:rFonts w:hint="eastAsia"/>
-        </w:rPr>
-        <w:t>行</w:t>
-      </w:r>
-      <w:r>
-        <w:rPr>
-          <w:rFonts w:hint="eastAsia"/>
-        </w:rPr>
-        <w:t>(</w:t>
-      </w:r>
-      <w:r>
-        <w:rPr>
-          <w:rFonts w:hint="eastAsia"/>
-        </w:rPr>
-        <w:t>含</w:t>
-      </w:r>
-      <w:r>
-        <w:rPr>
-          <w:rFonts w:hint="eastAsia"/>
-        </w:rPr>
-        <w:t>)</w:t>
-      </w:r>
-      <w:r>
-        <w:rPr>
-          <w:rFonts w:hint="eastAsia"/>
-        </w:rPr>
-        <w:t>的数据</w:t>
-      </w:r>
-      <w:r>
-        <w:rPr>
-          <w:rFonts w:hint="eastAsia"/>
-        </w:rPr>
-        <w:t xml:space="preserve">, </w:t>
-      </w:r>
-      <w:r>
-        <w:rPr>
-          <w:rFonts w:hint="eastAsia"/>
-        </w:rPr>
-        <w:t>如果使用者没有提供这个方法</w:t>
-      </w:r>
-      <w:r>
-        <w:rPr>
-          <w:rFonts w:hint="eastAsia"/>
-        </w:rPr>
-        <w:t xml:space="preserve">, </w:t>
-      </w:r>
-      <w:r>
-        <w:rPr>
-          <w:rFonts w:hint="eastAsia"/>
-        </w:rPr>
-        <w:t>会循环调用</w:t>
-      </w:r>
-      <w:r>
-        <w:rPr>
-          <w:rFonts w:hint="eastAsia"/>
-        </w:rPr>
-        <w:t>GetItemAtIndex(userdata, row, column)</w:t>
-      </w:r>
-      <w:r>
-        <w:rPr>
-          <w:rFonts w:hint="eastAsia"/>
-        </w:rPr>
-        <w:t>得到</w:t>
-      </w:r>
-      <w:r>
-        <w:rPr>
-          <w:rFonts w:hint="eastAsia"/>
-        </w:rPr>
-        <w:t>from</w:t>
-      </w:r>
-      <w:r>
-        <w:rPr>
-          <w:rFonts w:hint="eastAsia"/>
-        </w:rPr>
-        <w:t>行到</w:t>
-      </w:r>
-      <w:r>
-        <w:rPr>
-          <w:rFonts w:hint="eastAsia"/>
-        </w:rPr>
-        <w:t>to</w:t>
-      </w:r>
-      <w:r>
-        <w:rPr>
-          <w:rFonts w:hint="eastAsia"/>
-        </w:rPr>
-        <w:t>行的所有数据</w:t>
-      </w:r>
-      <w:r>
-        <w:rPr>
-          <w:rFonts w:hint="eastAsia"/>
-        </w:rPr>
-        <w:t xml:space="preserve">. </w:t>
-      </w:r>
-      <w:r>
-        <w:rPr>
-          <w:rFonts w:hint="eastAsia"/>
-        </w:rPr>
-        <w:t>在</w:t>
-      </w:r>
-      <w:r>
-        <w:rPr>
-          <w:rFonts w:hint="eastAsia"/>
-        </w:rPr>
-        <w:t>ItemView</w:t>
-      </w:r>
-      <w:r>
-        <w:rPr>
-          <w:rFonts w:hint="eastAsia"/>
-        </w:rPr>
-        <w:t>滚动条位置改变的时候</w:t>
-      </w:r>
-      <w:r>
-        <w:rPr>
-          <w:rFonts w:hint="eastAsia"/>
-        </w:rPr>
-        <w:t xml:space="preserve">, </w:t>
-      </w:r>
-      <w:r>
-        <w:rPr>
-          <w:rFonts w:hint="eastAsia"/>
-        </w:rPr>
-        <w:t>如果需要显示的那一行数据还没有被提前加载过</w:t>
-      </w:r>
-      <w:r>
-        <w:rPr>
-          <w:rFonts w:hint="eastAsia"/>
-        </w:rPr>
-        <w:t xml:space="preserve">, </w:t>
-      </w:r>
-      <w:r>
-        <w:rPr>
-          <w:rFonts w:hint="eastAsia"/>
-        </w:rPr>
-        <w:t>就会调用</w:t>
-      </w:r>
-      <w:r>
-        <w:rPr>
-          <w:rFonts w:hint="eastAsia"/>
-        </w:rPr>
-        <w:t>PrepareData</w:t>
-      </w:r>
-      <w:r>
-        <w:rPr>
-          <w:rFonts w:hint="eastAsia"/>
-        </w:rPr>
-        <w:t>加载以目标行为中点的</w:t>
-      </w:r>
-      <w:r>
-        <w:rPr>
-          <w:rFonts w:hint="eastAsia"/>
-        </w:rPr>
-        <w:t>PreloadDataCount</w:t>
-      </w:r>
-      <w:r>
-        <w:rPr>
-          <w:rFonts w:hint="eastAsia"/>
-        </w:rPr>
-        <w:t>条数据</w:t>
-      </w:r>
-      <w:r>
-        <w:rPr>
-          <w:rFonts w:hint="eastAsia"/>
-        </w:rPr>
-        <w:t xml:space="preserve">, </w:t>
-      </w:r>
-      <w:r>
-        <w:rPr>
-          <w:rFonts w:hint="eastAsia"/>
-        </w:rPr>
-        <w:t>在这</w:t>
-      </w:r>
-      <w:r>
-        <w:rPr>
-          <w:rFonts w:hint="eastAsia"/>
-        </w:rPr>
-        <w:t>PreloadDataCount</w:t>
-      </w:r>
-      <w:r>
-        <w:rPr>
-          <w:rFonts w:hint="eastAsia"/>
-        </w:rPr>
-        <w:t>条数据中之前已经被加载过并且还没有被释放的不会重复加载</w:t>
-      </w:r>
-      <w:r>
-        <w:rPr>
-          <w:rFonts w:hint="eastAsia"/>
-        </w:rPr>
-        <w:t xml:space="preserve">. </w:t>
-      </w:r>
-    </w:p>
-    <w:p/>
-    <w:p>
-      <w:r>
-        <w:rPr>
-          <w:rFonts w:hint="eastAsia"/>
-        </w:rPr>
-        <w:t xml:space="preserve">callbackTable.ReleaseData(userdata, from, to), </w:t>
-      </w:r>
-      <w:r>
-        <w:rPr>
-          <w:rFonts w:hint="eastAsia"/>
-        </w:rPr>
-        <w:t>释放从</w:t>
-      </w:r>
-      <w:r>
-        <w:rPr>
-          <w:rFonts w:hint="eastAsia"/>
-        </w:rPr>
-        <w:t>from</w:t>
-      </w:r>
-      <w:r>
-        <w:rPr>
-          <w:rFonts w:hint="eastAsia"/>
-        </w:rPr>
-        <w:t>行</w:t>
-      </w:r>
-      <w:r>
-        <w:rPr>
-          <w:rFonts w:hint="eastAsia"/>
-        </w:rPr>
-        <w:t>(</w:t>
-      </w:r>
-      <w:r>
-        <w:rPr>
-          <w:rFonts w:hint="eastAsia"/>
-        </w:rPr>
-        <w:t>含</w:t>
-      </w:r>
-      <w:r>
-        <w:rPr>
-          <w:rFonts w:hint="eastAsia"/>
-        </w:rPr>
-        <w:t>)</w:t>
-      </w:r>
-      <w:r>
-        <w:rPr>
-          <w:rFonts w:hint="eastAsia"/>
-        </w:rPr>
-        <w:t>到</w:t>
-      </w:r>
-      <w:r>
-        <w:rPr>
-          <w:rFonts w:hint="eastAsia"/>
-        </w:rPr>
-        <w:t>to(</w:t>
-      </w:r>
-      <w:r>
-        <w:rPr>
-          <w:rFonts w:hint="eastAsia"/>
-        </w:rPr>
-        <w:t>含</w:t>
-      </w:r>
-      <w:r>
-        <w:rPr>
-          <w:rFonts w:hint="eastAsia"/>
-        </w:rPr>
-        <w:t>)</w:t>
-      </w:r>
-      <w:r>
-        <w:rPr>
-          <w:rFonts w:hint="eastAsia"/>
-        </w:rPr>
-        <w:t>的数据</w:t>
-      </w:r>
-      <w:r>
-        <w:rPr>
-          <w:rFonts w:hint="eastAsia"/>
-        </w:rPr>
-        <w:t xml:space="preserve">, </w:t>
-      </w:r>
-      <w:r>
-        <w:rPr>
-          <w:rFonts w:hint="eastAsia"/>
-        </w:rPr>
-        <w:t>如果没有这个方法</w:t>
-      </w:r>
-      <w:r>
-        <w:rPr>
-          <w:rFonts w:hint="eastAsia"/>
-        </w:rPr>
-        <w:t xml:space="preserve">, </w:t>
-      </w:r>
-      <w:r>
-        <w:rPr>
-          <w:rFonts w:hint="eastAsia"/>
-        </w:rPr>
-        <w:t>就什么都不做</w:t>
-      </w:r>
-      <w:r>
-        <w:rPr>
-          <w:rFonts w:hint="eastAsia"/>
-        </w:rPr>
-        <w:t xml:space="preserve">. </w:t>
-      </w:r>
-      <w:r>
-        <w:rPr>
-          <w:rFonts w:hint="eastAsia"/>
-        </w:rPr>
-        <w:t>在</w:t>
-      </w:r>
-      <w:r>
-        <w:rPr>
-          <w:rFonts w:hint="eastAsia"/>
-        </w:rPr>
-        <w:t>ItemView</w:t>
-      </w:r>
-      <w:r>
-        <w:rPr>
-          <w:rFonts w:hint="eastAsia"/>
-        </w:rPr>
-        <w:t>滚动条位置改变并且提前加载数据的时候</w:t>
-      </w:r>
-      <w:r>
-        <w:rPr>
-          <w:rFonts w:hint="eastAsia"/>
-        </w:rPr>
-        <w:t xml:space="preserve">, </w:t>
-      </w:r>
-      <w:r>
-        <w:rPr>
-          <w:rFonts w:hint="eastAsia"/>
-        </w:rPr>
-        <w:t>对应的会有另一部分数据被释放</w:t>
-      </w:r>
-      <w:r>
-        <w:rPr>
-          <w:rFonts w:hint="eastAsia"/>
-        </w:rPr>
-        <w:t xml:space="preserve">, </w:t>
-      </w:r>
-      <w:r>
-        <w:rPr>
-          <w:rFonts w:hint="eastAsia"/>
-        </w:rPr>
-        <w:t>不管使用者有没有提供</w:t>
-      </w:r>
-      <w:r>
-        <w:rPr>
-          <w:rFonts w:hint="eastAsia"/>
-        </w:rPr>
-        <w:t>ReleaseData, ItemView</w:t>
-      </w:r>
-      <w:r>
-        <w:rPr>
-          <w:rFonts w:hint="eastAsia"/>
-        </w:rPr>
-        <w:t>都会将这部分数据置为</w:t>
-      </w:r>
-      <w:r>
-        <w:rPr>
-          <w:rFonts w:hint="eastAsia"/>
-        </w:rPr>
-        <w:t xml:space="preserve">nil, </w:t>
-      </w:r>
-      <w:r>
-        <w:rPr>
-          <w:rFonts w:hint="eastAsia"/>
-        </w:rPr>
-        <w:t>所以下次再需要显示它们的时候还会重新加载</w:t>
-      </w:r>
-      <w:r>
-        <w:rPr>
-          <w:rFonts w:hint="eastAsia"/>
-        </w:rPr>
-        <w:t xml:space="preserve">. </w:t>
-      </w:r>
-    </w:p>
-    <w:p/>
-    <w:p>
-      <w:r>
-        <w:rPr>
-          <w:rFonts w:hint="eastAsia"/>
-        </w:rPr>
-        <w:t>如果</w:t>
-      </w:r>
-      <w:r>
-        <w:rPr>
-          <w:rFonts w:hint="eastAsia"/>
-        </w:rPr>
-        <w:t>ItemView</w:t>
-      </w:r>
-      <w:r>
-        <w:rPr>
-          <w:rFonts w:hint="eastAsia"/>
-        </w:rPr>
-        <w:t>的属性</w:t>
-      </w:r>
-      <w:r>
-        <w:rPr>
-          <w:rFonts w:hint="eastAsia"/>
-        </w:rPr>
-        <w:t>PreloadDataCount</w:t>
-      </w:r>
-      <w:r>
-        <w:rPr>
-          <w:rFonts w:hint="eastAsia"/>
-        </w:rPr>
-        <w:t>不为</w:t>
-      </w:r>
-      <w:r>
-        <w:rPr>
-          <w:rFonts w:hint="eastAsia"/>
-        </w:rPr>
-        <w:t xml:space="preserve">0, </w:t>
-      </w:r>
-      <w:r>
-        <w:rPr>
-          <w:rFonts w:hint="eastAsia"/>
-        </w:rPr>
-        <w:t>并且</w:t>
-      </w:r>
-      <w:r>
-        <w:rPr>
-          <w:rFonts w:hint="eastAsia"/>
-        </w:rPr>
-        <w:t>callbackTable</w:t>
-      </w:r>
-      <w:r>
-        <w:rPr>
-          <w:rFonts w:hint="eastAsia"/>
-        </w:rPr>
-        <w:t>提供了</w:t>
-      </w:r>
-      <w:r>
-        <w:rPr>
-          <w:rFonts w:hint="eastAsia"/>
-        </w:rPr>
-        <w:t xml:space="preserve">PreloadData, </w:t>
-      </w:r>
-      <w:r>
-        <w:rPr>
-          <w:rFonts w:hint="eastAsia"/>
-        </w:rPr>
-        <w:t>那么使用者就有义务在数据加载好的时候通知</w:t>
+        <w:t>使用者创建了两个</w:t>
       </w:r>
       <w:r>
         <w:rPr>
@@ -7409,779 +8199,6 @@
         <w:rPr>
           <w:rFonts w:hint="eastAsia"/>
         </w:rPr>
-        <w:t>这时候不会强制检查</w:t>
-      </w:r>
-      <w:r>
-        <w:rPr>
-          <w:rFonts w:hint="eastAsia"/>
-        </w:rPr>
-        <w:t>callbackTable</w:t>
-      </w:r>
-      <w:r>
-        <w:rPr>
-          <w:rFonts w:hint="eastAsia"/>
-        </w:rPr>
-        <w:t>是否提供以下方法</w:t>
-      </w:r>
-      <w:r>
-        <w:rPr>
-          <w:rFonts w:hint="eastAsia"/>
-        </w:rPr>
-        <w:t xml:space="preserve">, </w:t>
-      </w:r>
-      <w:r>
-        <w:rPr>
-          <w:rFonts w:hint="eastAsia"/>
-        </w:rPr>
-        <w:t>但是如果没有提供的话</w:t>
-      </w:r>
-      <w:r>
-        <w:rPr>
-          <w:rFonts w:hint="eastAsia"/>
-        </w:rPr>
-        <w:t xml:space="preserve">, </w:t>
-      </w:r>
-      <w:r>
-        <w:rPr>
-          <w:rFonts w:hint="eastAsia"/>
-        </w:rPr>
-        <w:t>就什么都显示不出来了</w:t>
-      </w:r>
-      <w:r>
-        <w:rPr>
-          <w:rFonts w:hint="eastAsia"/>
-        </w:rPr>
-        <w:t>(</w:t>
-      </w:r>
-      <w:r>
-        <w:rPr>
-          <w:rFonts w:hint="eastAsia"/>
-        </w:rPr>
-        <w:t>因为</w:t>
-      </w:r>
-      <w:r>
-        <w:rPr>
-          <w:rFonts w:hint="eastAsia"/>
-        </w:rPr>
-        <w:t>dataModel</w:t>
-      </w:r>
-      <w:r>
-        <w:rPr>
-          <w:rFonts w:hint="eastAsia"/>
-        </w:rPr>
-        <w:t>承诺准备数据</w:t>
-      </w:r>
-      <w:r>
-        <w:rPr>
-          <w:rFonts w:hint="eastAsia"/>
-        </w:rPr>
-        <w:t xml:space="preserve">, </w:t>
-      </w:r>
-      <w:r>
-        <w:rPr>
-          <w:rFonts w:hint="eastAsia"/>
-        </w:rPr>
-        <w:t>但是准备好了没有通知</w:t>
-      </w:r>
-      <w:r>
-        <w:rPr>
-          <w:rFonts w:hint="eastAsia"/>
-        </w:rPr>
-        <w:t>)</w:t>
-      </w:r>
-    </w:p>
-    <w:p>
-      <w:r>
-        <w:rPr>
-          <w:rFonts w:hint="eastAsia"/>
-        </w:rPr>
-        <w:t>callbackTable.SetDataBatchReadyListener(userdata, function dataBatchReadyListener), dataBatchReadyListener</w:t>
-      </w:r>
-      <w:r>
-        <w:rPr>
-          <w:rFonts w:hint="eastAsia"/>
-        </w:rPr>
-        <w:t>是一个方法</w:t>
-      </w:r>
-      <w:r>
-        <w:rPr>
-          <w:rFonts w:hint="eastAsia"/>
-        </w:rPr>
-        <w:t xml:space="preserve">, </w:t>
-      </w:r>
-      <w:r>
-        <w:rPr>
-          <w:rFonts w:hint="eastAsia"/>
-        </w:rPr>
-        <w:t>函数原型是</w:t>
-      </w:r>
-      <w:r>
-        <w:rPr>
-          <w:rFonts w:hint="eastAsia"/>
-        </w:rPr>
-        <w:t>function OnDataBatchReady(from, to), ItemView</w:t>
-      </w:r>
-      <w:r>
-        <w:rPr>
-          <w:rFonts w:hint="eastAsia"/>
-        </w:rPr>
-        <w:t>会调用</w:t>
-      </w:r>
-      <w:r>
-        <w:rPr>
-          <w:rFonts w:hint="eastAsia"/>
-        </w:rPr>
-        <w:t>callbackTable.SetDataBatchReadyListener</w:t>
-      </w:r>
-      <w:r>
-        <w:rPr>
-          <w:rFonts w:hint="eastAsia"/>
-        </w:rPr>
-        <w:t>把这个监听者方法传给使用者</w:t>
-      </w:r>
-      <w:r>
-        <w:rPr>
-          <w:rFonts w:hint="eastAsia"/>
-        </w:rPr>
-        <w:t xml:space="preserve">, </w:t>
-      </w:r>
-      <w:r>
-        <w:rPr>
-          <w:rFonts w:hint="eastAsia"/>
-        </w:rPr>
-        <w:t>使用者在数据准备就绪之后要调用这个监听者方法通知</w:t>
-      </w:r>
-      <w:r>
-        <w:rPr>
-          <w:rFonts w:hint="eastAsia"/>
-        </w:rPr>
-        <w:t>ItemView</w:t>
-      </w:r>
-      <w:r>
-        <w:rPr>
-          <w:rFonts w:hint="eastAsia"/>
-        </w:rPr>
-        <w:t>从第</w:t>
-      </w:r>
-      <w:r>
-        <w:rPr>
-          <w:rFonts w:hint="eastAsia"/>
-        </w:rPr>
-        <w:t>from</w:t>
-      </w:r>
-      <w:r>
-        <w:rPr>
-          <w:rFonts w:hint="eastAsia"/>
-        </w:rPr>
-        <w:t>行</w:t>
-      </w:r>
-      <w:r>
-        <w:rPr>
-          <w:rFonts w:hint="eastAsia"/>
-        </w:rPr>
-        <w:t>(</w:t>
-      </w:r>
-      <w:r>
-        <w:rPr>
-          <w:rFonts w:hint="eastAsia"/>
-        </w:rPr>
-        <w:t>含</w:t>
-      </w:r>
-      <w:r>
-        <w:rPr>
-          <w:rFonts w:hint="eastAsia"/>
-        </w:rPr>
-        <w:t>)</w:t>
-      </w:r>
-      <w:r>
-        <w:rPr>
-          <w:rFonts w:hint="eastAsia"/>
-        </w:rPr>
-        <w:t>到第</w:t>
-      </w:r>
-      <w:r>
-        <w:rPr>
-          <w:rFonts w:hint="eastAsia"/>
-        </w:rPr>
-        <w:t>to</w:t>
-      </w:r>
-      <w:r>
-        <w:rPr>
-          <w:rFonts w:hint="eastAsia"/>
-        </w:rPr>
-        <w:t>行</w:t>
-      </w:r>
-      <w:r>
-        <w:rPr>
-          <w:rFonts w:hint="eastAsia"/>
-        </w:rPr>
-        <w:t>(</w:t>
-      </w:r>
-      <w:r>
-        <w:rPr>
-          <w:rFonts w:hint="eastAsia"/>
-        </w:rPr>
-        <w:t>含</w:t>
-      </w:r>
-      <w:r>
-        <w:rPr>
-          <w:rFonts w:hint="eastAsia"/>
-        </w:rPr>
-        <w:t>)</w:t>
-      </w:r>
-      <w:r>
-        <w:rPr>
-          <w:rFonts w:hint="eastAsia"/>
-        </w:rPr>
-        <w:t>的数据已经可以显示了</w:t>
-      </w:r>
-      <w:r>
-        <w:rPr>
-          <w:rFonts w:hint="eastAsia"/>
-        </w:rPr>
-        <w:t xml:space="preserve">. </w:t>
-      </w:r>
-    </w:p>
-    <w:p/>
-    <w:p>
-      <w:r>
-        <w:rPr>
-          <w:rFonts w:hint="eastAsia"/>
-        </w:rPr>
-        <w:t>callbackTable.GetDataBatch(userdata, from, to), ItemView</w:t>
-      </w:r>
-      <w:r>
-        <w:rPr>
-          <w:rFonts w:hint="eastAsia"/>
-        </w:rPr>
-        <w:t>调用</w:t>
-      </w:r>
-      <w:r>
-        <w:rPr>
-          <w:rFonts w:hint="eastAsia"/>
-        </w:rPr>
-        <w:t>callbackTable.PrepareData()</w:t>
-      </w:r>
-      <w:r>
-        <w:rPr>
-          <w:rFonts w:hint="eastAsia"/>
-        </w:rPr>
-        <w:t>提前加载数据</w:t>
-      </w:r>
-      <w:r>
-        <w:rPr>
-          <w:rFonts w:hint="eastAsia"/>
-        </w:rPr>
-        <w:t xml:space="preserve">, </w:t>
-      </w:r>
-      <w:r>
-        <w:rPr>
-          <w:rFonts w:hint="eastAsia"/>
-        </w:rPr>
-        <w:t>使用者准备好数据调用上一段介绍的</w:t>
-      </w:r>
-      <w:r>
-        <w:rPr>
-          <w:rFonts w:hint="eastAsia"/>
-        </w:rPr>
-        <w:t>dataBatchReadyListener</w:t>
-      </w:r>
-      <w:r>
-        <w:rPr>
-          <w:rFonts w:hint="eastAsia"/>
-        </w:rPr>
-        <w:t>通知</w:t>
-      </w:r>
-      <w:r>
-        <w:rPr>
-          <w:rFonts w:hint="eastAsia"/>
-        </w:rPr>
-        <w:t>ItemView</w:t>
-      </w:r>
-      <w:r>
-        <w:rPr>
-          <w:rFonts w:hint="eastAsia"/>
-        </w:rPr>
-        <w:t>之后</w:t>
-      </w:r>
-      <w:r>
-        <w:rPr>
-          <w:rFonts w:hint="eastAsia"/>
-        </w:rPr>
-        <w:t>, ItemView</w:t>
-      </w:r>
-      <w:r>
-        <w:rPr>
-          <w:rFonts w:hint="eastAsia"/>
-        </w:rPr>
-        <w:t>会检查</w:t>
-      </w:r>
-      <w:r>
-        <w:rPr>
-          <w:rFonts w:hint="eastAsia"/>
-        </w:rPr>
-        <w:t>callbackTable</w:t>
-      </w:r>
-      <w:r>
-        <w:rPr>
-          <w:rFonts w:hint="eastAsia"/>
-        </w:rPr>
-        <w:t>有没有提供</w:t>
-      </w:r>
-      <w:r>
-        <w:rPr>
-          <w:rFonts w:hint="eastAsia"/>
-        </w:rPr>
-        <w:t>GetDataBatch</w:t>
-      </w:r>
-      <w:r>
-        <w:rPr>
-          <w:rFonts w:hint="eastAsia"/>
-        </w:rPr>
-        <w:t>方法</w:t>
-      </w:r>
-      <w:r>
-        <w:rPr>
-          <w:rFonts w:hint="eastAsia"/>
-        </w:rPr>
-        <w:t xml:space="preserve">, </w:t>
-      </w:r>
-      <w:r>
-        <w:rPr>
-          <w:rFonts w:hint="eastAsia"/>
-        </w:rPr>
-        <w:t>如果提供了</w:t>
-      </w:r>
-      <w:r>
-        <w:rPr>
-          <w:rFonts w:hint="eastAsia"/>
-        </w:rPr>
-        <w:t xml:space="preserve">, </w:t>
-      </w:r>
-      <w:r>
-        <w:rPr>
-          <w:rFonts w:hint="eastAsia"/>
-        </w:rPr>
-        <w:t>就调用这个方法得到从第</w:t>
-      </w:r>
-      <w:r>
-        <w:rPr>
-          <w:rFonts w:hint="eastAsia"/>
-        </w:rPr>
-        <w:t>from</w:t>
-      </w:r>
-      <w:r>
-        <w:rPr>
-          <w:rFonts w:hint="eastAsia"/>
-        </w:rPr>
-        <w:t>行</w:t>
-      </w:r>
-      <w:r>
-        <w:rPr>
-          <w:rFonts w:hint="eastAsia"/>
-        </w:rPr>
-        <w:t>(</w:t>
-      </w:r>
-      <w:r>
-        <w:rPr>
-          <w:rFonts w:hint="eastAsia"/>
-        </w:rPr>
-        <w:t>含</w:t>
-      </w:r>
-      <w:r>
-        <w:rPr>
-          <w:rFonts w:hint="eastAsia"/>
-        </w:rPr>
-        <w:t>)</w:t>
-      </w:r>
-      <w:r>
-        <w:rPr>
-          <w:rFonts w:hint="eastAsia"/>
-        </w:rPr>
-        <w:t>到第</w:t>
-      </w:r>
-      <w:r>
-        <w:rPr>
-          <w:rFonts w:hint="eastAsia"/>
-        </w:rPr>
-        <w:t>to</w:t>
-      </w:r>
-      <w:r>
-        <w:rPr>
-          <w:rFonts w:hint="eastAsia"/>
-        </w:rPr>
-        <w:t>行</w:t>
-      </w:r>
-      <w:r>
-        <w:rPr>
-          <w:rFonts w:hint="eastAsia"/>
-        </w:rPr>
-        <w:t>(</w:t>
-      </w:r>
-      <w:r>
-        <w:rPr>
-          <w:rFonts w:hint="eastAsia"/>
-        </w:rPr>
-        <w:t>含</w:t>
-      </w:r>
-      <w:r>
-        <w:rPr>
-          <w:rFonts w:hint="eastAsia"/>
-        </w:rPr>
-        <w:t>)</w:t>
-      </w:r>
-      <w:r>
-        <w:rPr>
-          <w:rFonts w:hint="eastAsia"/>
-        </w:rPr>
-        <w:t>的数据</w:t>
-      </w:r>
-      <w:r>
-        <w:rPr>
-          <w:rFonts w:hint="eastAsia"/>
-        </w:rPr>
-        <w:t xml:space="preserve">, </w:t>
-      </w:r>
-      <w:r>
-        <w:rPr>
-          <w:rFonts w:hint="eastAsia"/>
-        </w:rPr>
-        <w:t>如果没有提供</w:t>
-      </w:r>
-      <w:r>
-        <w:rPr>
-          <w:rFonts w:hint="eastAsia"/>
-        </w:rPr>
-        <w:t xml:space="preserve">, </w:t>
-      </w:r>
-      <w:r>
-        <w:rPr>
-          <w:rFonts w:hint="eastAsia"/>
-        </w:rPr>
-        <w:t>就循环调用</w:t>
-      </w:r>
-      <w:r>
-        <w:rPr>
-          <w:rFonts w:hint="eastAsia"/>
-        </w:rPr>
-        <w:t>GetItemAtIndex(userdata, row, column)</w:t>
-      </w:r>
-      <w:r>
-        <w:rPr>
-          <w:rFonts w:hint="eastAsia"/>
-        </w:rPr>
-        <w:t>得到这些数据</w:t>
-      </w:r>
-      <w:r>
-        <w:rPr>
-          <w:rFonts w:hint="eastAsia"/>
-        </w:rPr>
-        <w:t xml:space="preserve">. </w:t>
-      </w:r>
-    </w:p>
-    <w:p/>
-    <w:p>
-      <w:r>
-        <w:rPr>
-          <w:rFonts w:hint="eastAsia"/>
-        </w:rPr>
-        <w:t>callbackTable.SetSingleDataReadyListener(userdata, function singleDataReadyListener), ItemView</w:t>
-      </w:r>
-      <w:r>
-        <w:rPr>
-          <w:rFonts w:hint="eastAsia"/>
-        </w:rPr>
-        <w:t>优先调用</w:t>
-      </w:r>
-      <w:r>
-        <w:rPr>
-          <w:rFonts w:hint="eastAsia"/>
-        </w:rPr>
-        <w:t xml:space="preserve">SetDataBatchReadyListener(), </w:t>
-      </w:r>
-      <w:r>
-        <w:rPr>
-          <w:rFonts w:hint="eastAsia"/>
-        </w:rPr>
-        <w:t>如果</w:t>
-      </w:r>
-      <w:r>
-        <w:rPr>
-          <w:rFonts w:hint="eastAsia"/>
-        </w:rPr>
-        <w:t>SetDataBatchReadyListener</w:t>
-      </w:r>
-      <w:r>
-        <w:rPr>
-          <w:rFonts w:hint="eastAsia"/>
-        </w:rPr>
-        <w:t>为空</w:t>
-      </w:r>
-      <w:r>
-        <w:rPr>
-          <w:rFonts w:hint="eastAsia"/>
-        </w:rPr>
-        <w:t>, ItemView</w:t>
-      </w:r>
-      <w:r>
-        <w:rPr>
-          <w:rFonts w:hint="eastAsia"/>
-        </w:rPr>
-        <w:t>会调用这个方法传给使用者一个</w:t>
-      </w:r>
-      <w:r>
-        <w:rPr>
-          <w:rFonts w:hint="eastAsia"/>
-        </w:rPr>
-        <w:t>singleDataReadyListner</w:t>
-      </w:r>
-      <w:r>
-        <w:rPr>
-          <w:rFonts w:hint="eastAsia"/>
-        </w:rPr>
-        <w:t>监听者方法</w:t>
-      </w:r>
-      <w:r>
-        <w:rPr>
-          <w:rFonts w:hint="eastAsia"/>
-        </w:rPr>
-        <w:t xml:space="preserve">. </w:t>
-      </w:r>
-      <w:r>
-        <w:rPr>
-          <w:rFonts w:hint="eastAsia"/>
-        </w:rPr>
-        <w:t>这个方法的原型是</w:t>
-      </w:r>
-      <w:r>
-        <w:rPr>
-          <w:rFonts w:hint="eastAsia"/>
-        </w:rPr>
-        <w:t xml:space="preserve">function OnSingleDataReady(row, column), </w:t>
-      </w:r>
-      <w:r>
-        <w:rPr>
-          <w:rFonts w:hint="eastAsia"/>
-        </w:rPr>
-        <w:t>使用者在每一个单元格的数据准备就绪后</w:t>
-      </w:r>
-      <w:r>
-        <w:rPr>
-          <w:rFonts w:hint="eastAsia"/>
-        </w:rPr>
-        <w:t xml:space="preserve">, </w:t>
-      </w:r>
-      <w:r>
-        <w:rPr>
-          <w:rFonts w:hint="eastAsia"/>
-        </w:rPr>
-        <w:t>都要调用一次</w:t>
-      </w:r>
-      <w:r>
-        <w:rPr>
-          <w:rFonts w:hint="eastAsia"/>
-        </w:rPr>
-        <w:t>singleDataReadyListener</w:t>
-      </w:r>
-      <w:r>
-        <w:rPr>
-          <w:rFonts w:hint="eastAsia"/>
-        </w:rPr>
-        <w:t>来通知</w:t>
-      </w:r>
-      <w:r>
-        <w:rPr>
-          <w:rFonts w:hint="eastAsia"/>
-        </w:rPr>
-        <w:t>ItemView</w:t>
-      </w:r>
-      <w:r>
-        <w:rPr>
-          <w:rFonts w:hint="eastAsia"/>
-        </w:rPr>
-        <w:t>第</w:t>
-      </w:r>
-      <w:r>
-        <w:rPr>
-          <w:rFonts w:hint="eastAsia"/>
-        </w:rPr>
-        <w:t>row</w:t>
-      </w:r>
-      <w:r>
-        <w:rPr>
-          <w:rFonts w:hint="eastAsia"/>
-        </w:rPr>
-        <w:t>行第</w:t>
-      </w:r>
-      <w:r>
-        <w:rPr>
-          <w:rFonts w:hint="eastAsia"/>
-        </w:rPr>
-        <w:t>column</w:t>
-      </w:r>
-      <w:r>
-        <w:rPr>
-          <w:rFonts w:hint="eastAsia"/>
-        </w:rPr>
-        <w:t>列的数据已经可以显示了</w:t>
-      </w:r>
-      <w:r>
-        <w:rPr>
-          <w:rFonts w:hint="eastAsia"/>
-        </w:rPr>
-        <w:t>, ItemView</w:t>
-      </w:r>
-      <w:r>
-        <w:rPr>
-          <w:rFonts w:hint="eastAsia"/>
-        </w:rPr>
-        <w:t>会调用</w:t>
-      </w:r>
-      <w:r>
-        <w:rPr>
-          <w:rFonts w:hint="eastAsia"/>
-        </w:rPr>
-        <w:t>GetItemAtIndex(userdata, row, column)</w:t>
-      </w:r>
-      <w:r>
-        <w:rPr>
-          <w:rFonts w:hint="eastAsia"/>
-        </w:rPr>
-        <w:t>来显示这个单元格的数据</w:t>
-      </w:r>
-      <w:r>
-        <w:rPr>
-          <w:rFonts w:hint="eastAsia"/>
-        </w:rPr>
-        <w:t>.</w:t>
-      </w:r>
-    </w:p>
-    <w:p/>
-    <w:p>
-      <w:r>
-        <w:rPr>
-          <w:rFonts w:hint="eastAsia"/>
-        </w:rPr>
-        <w:t>参数</w:t>
-      </w:r>
-      <w:r>
-        <w:rPr>
-          <w:rFonts w:hint="eastAsia"/>
-        </w:rPr>
-        <w:t>userdata</w:t>
-      </w:r>
-    </w:p>
-    <w:p>
-      <w:r>
-        <w:rPr>
-          <w:rFonts w:hint="eastAsia"/>
-        </w:rPr>
-        <w:t>ItemView</w:t>
-      </w:r>
-      <w:r>
-        <w:rPr>
-          <w:rFonts w:hint="eastAsia"/>
-        </w:rPr>
-        <w:t>本身对</w:t>
-      </w:r>
-      <w:r>
-        <w:rPr>
-          <w:rFonts w:hint="eastAsia"/>
-        </w:rPr>
-        <w:t>userdata</w:t>
-      </w:r>
-      <w:r>
-        <w:rPr>
-          <w:rFonts w:hint="eastAsia"/>
-        </w:rPr>
-        <w:t>不做任何假设与修改</w:t>
-      </w:r>
-      <w:r>
-        <w:rPr>
-          <w:rFonts w:hint="eastAsia"/>
-        </w:rPr>
-        <w:t>, userdata</w:t>
-      </w:r>
-      <w:r>
-        <w:rPr>
-          <w:rFonts w:hint="eastAsia"/>
-        </w:rPr>
-        <w:t>在</w:t>
-      </w:r>
-      <w:r>
-        <w:rPr>
-          <w:rFonts w:hint="eastAsia"/>
-        </w:rPr>
-        <w:t>ItemView</w:t>
-      </w:r>
-      <w:r>
-        <w:rPr>
-          <w:rFonts w:hint="eastAsia"/>
-        </w:rPr>
-        <w:t>调用</w:t>
-      </w:r>
-      <w:r>
-        <w:rPr>
-          <w:rFonts w:hint="eastAsia"/>
-        </w:rPr>
-        <w:t>callbackTable</w:t>
-      </w:r>
-      <w:r>
-        <w:rPr>
-          <w:rFonts w:hint="eastAsia"/>
-        </w:rPr>
-        <w:t>中的方法时传回给使用者</w:t>
-      </w:r>
-      <w:r>
-        <w:rPr>
-          <w:rFonts w:hint="eastAsia"/>
-        </w:rPr>
-        <w:t xml:space="preserve">, </w:t>
-      </w:r>
-      <w:r>
-        <w:rPr>
-          <w:rFonts w:hint="eastAsia"/>
-        </w:rPr>
-        <w:t>便于使用者查询存储信息</w:t>
-      </w:r>
-      <w:r>
-        <w:rPr>
-          <w:rFonts w:hint="eastAsia"/>
-        </w:rPr>
-        <w:t xml:space="preserve">. </w:t>
-      </w:r>
-    </w:p>
-    <w:p>
-      <w:r>
-        <w:rPr>
-          <w:rFonts w:hint="eastAsia"/>
-        </w:rPr>
-        <w:t>举个例子</w:t>
-      </w:r>
-      <w:r>
-        <w:rPr>
-          <w:rFonts w:hint="eastAsia"/>
-        </w:rPr>
-        <w:t>:</w:t>
-      </w:r>
-    </w:p>
-    <w:p>
-      <w:r>
-        <w:rPr>
-          <w:rFonts w:hint="eastAsia"/>
-        </w:rPr>
-        <w:t>使用者创建了两个</w:t>
-      </w:r>
-      <w:r>
-        <w:rPr>
-          <w:rFonts w:hint="eastAsia"/>
-        </w:rPr>
-        <w:t xml:space="preserve">ItemView, </w:t>
-      </w:r>
-      <w:r>
-        <w:rPr>
-          <w:rFonts w:hint="eastAsia"/>
-        </w:rPr>
         <w:t>它们的数据模块功能相似但不完全相同</w:t>
       </w:r>
       <w:r>
@@ -8194,14 +8211,7 @@
         <w:rPr>
           <w:rFonts w:hint="eastAsia"/>
         </w:rPr>
-        <w:t>中包含</w:t>
-      </w:r>
-      <w:r>
-        <w:rPr>
-          <w:rFonts w:hint="eastAsia"/>
-        </w:rPr>
-        <w:lastRenderedPageBreak/>
-        <w:t>的方法都可以重用</w:t>
+        <w:t>中包含的方法都可以重用</w:t>
       </w:r>
       <w:r>
         <w:rPr>
@@ -8911,14 +8921,14 @@
     </w:p>
     <w:p/>
     <w:p>
-      <w:bookmarkStart w:id="8" w:name="SetItemFactory"/>
+      <w:bookmarkStart w:id="9" w:name="SetItemFactory"/>
       <w:r>
         <w:rPr>
           <w:rFonts w:hint="eastAsia"/>
         </w:rPr>
         <w:t>SetItemFactory</w:t>
       </w:r>
-      <w:bookmarkEnd w:id="8"/>
+      <w:bookmarkEnd w:id="9"/>
       <w:r>
         <w:rPr>
           <w:rFonts w:hint="eastAsia"/>
@@ -9161,7 +9171,14 @@
         <w:rPr>
           <w:rFonts w:hint="eastAsia"/>
         </w:rPr>
-        <w:t>control class name</w:t>
+        <w:t xml:space="preserve">control </w:t>
+      </w:r>
+      <w:r>
+        <w:rPr>
+          <w:rFonts w:hint="eastAsia"/>
+        </w:rPr>
+        <w:lastRenderedPageBreak/>
+        <w:t>class name</w:t>
       </w:r>
       <w:r>
         <w:rPr>
@@ -9383,14 +9400,7 @@
               <w:rPr>
                 <w:rFonts w:hint="eastAsia"/>
               </w:rPr>
-              <w:t>回</w:t>
-            </w:r>
-            <w:r>
-              <w:rPr>
-                <w:rFonts w:hint="eastAsia"/>
-              </w:rPr>
-              <w:lastRenderedPageBreak/>
-              <w:t>调</w:t>
+              <w:t>回调</w:t>
             </w:r>
             <w:r>
               <w:rPr>
@@ -9429,7 +9439,6 @@
               <w:rPr>
                 <w:rFonts w:hint="eastAsia"/>
               </w:rPr>
-              <w:lastRenderedPageBreak/>
               <w:t>name</w:t>
             </w:r>
           </w:p>
@@ -10166,6 +10175,7 @@
               <w:rPr>
                 <w:rFonts w:hint="eastAsia"/>
               </w:rPr>
+              <w:lastRenderedPageBreak/>
               <w:t>SetItemData</w:t>
             </w:r>
           </w:p>
@@ -10267,7 +10277,6 @@
               <w:rPr>
                 <w:rFonts w:hint="eastAsia"/>
               </w:rPr>
-              <w:lastRenderedPageBreak/>
               <w:t>control object, ItemView</w:t>
             </w:r>
             <w:r>
@@ -10534,7 +10543,7 @@
       </w:r>
     </w:p>
     <w:p>
-      <w:bookmarkStart w:id="9" w:name="PageUp"/>
+      <w:bookmarkStart w:id="10" w:name="PageUp"/>
     </w:p>
     <w:p>
       <w:r>
@@ -10543,7 +10552,7 @@
         </w:rPr>
         <w:t>PageUp</w:t>
       </w:r>
-      <w:bookmarkEnd w:id="9"/>
+      <w:bookmarkEnd w:id="10"/>
       <w:r>
         <w:rPr>
           <w:rFonts w:hint="eastAsia"/>
@@ -10821,14 +10830,14 @@
     </w:p>
     <w:p/>
     <w:p>
-      <w:bookmarkStart w:id="10" w:name="PageDown"/>
+      <w:bookmarkStart w:id="11" w:name="PageDown"/>
       <w:r>
         <w:rPr>
           <w:rFonts w:hint="eastAsia"/>
         </w:rPr>
         <w:t>PageDown</w:t>
       </w:r>
-      <w:bookmarkEnd w:id="10"/>
+      <w:bookmarkEnd w:id="11"/>
       <w:r>
         <w:rPr>
           <w:rFonts w:hint="eastAsia"/>
@@ -10841,6 +10850,7 @@
         <w:rPr>
           <w:rFonts w:hint="eastAsia"/>
         </w:rPr>
+        <w:lastRenderedPageBreak/>
         <w:t>原型</w:t>
       </w:r>
     </w:p>
@@ -11106,14 +11116,14 @@
     </w:p>
     <w:p/>
     <w:p>
-      <w:bookmarkStart w:id="11" w:name="SetScrollBarV"/>
+      <w:bookmarkStart w:id="12" w:name="SetScrollBarV"/>
       <w:r>
         <w:rPr>
           <w:rFonts w:hint="eastAsia"/>
         </w:rPr>
         <w:t>SetScrollBarV</w:t>
       </w:r>
-      <w:bookmarkEnd w:id="11"/>
+      <w:bookmarkEnd w:id="12"/>
       <w:r>
         <w:rPr>
           <w:rFonts w:hint="eastAsia"/>
@@ -11727,6 +11737,7 @@
         <w:rPr>
           <w:rFonts w:hint="eastAsia"/>
         </w:rPr>
+        <w:lastRenderedPageBreak/>
         <w:t>&lt;control class=</w:t>
       </w:r>
       <w:r>
@@ -11838,7 +11849,6 @@
         <w:rPr>
           <w:rFonts w:hint="eastAsia"/>
         </w:rPr>
-        <w:lastRenderedPageBreak/>
         <w:tab/>
       </w:r>
       <w:r>
@@ -12218,13 +12228,13 @@
       </w:hyperlink>
     </w:p>
     <w:p>
-      <w:bookmarkStart w:id="12" w:name="SetScrollBarH"/>
+      <w:bookmarkStart w:id="13" w:name="SetScrollBarH"/>
     </w:p>
     <w:p>
       <w:r>
         <w:t>SetScrollBarH</w:t>
       </w:r>
-      <w:bookmarkEnd w:id="12"/>
+      <w:bookmarkEnd w:id="13"/>
       <w:r>
         <w:rPr>
           <w:rFonts w:hint="eastAsia"/>
@@ -12594,22 +12604,17 @@
         </w:r>
       </w:hyperlink>
     </w:p>
-    <w:p>
-      <w:pPr>
-        <w:rPr>
-          <w:rFonts w:hint="eastAsia"/>
-        </w:rPr>
-      </w:pPr>
-    </w:p>
-    <w:p>
-      <w:bookmarkStart w:id="13" w:name="SetHeader"/>
-      <w:r>
-        <w:rPr>
-          <w:rFonts w:hint="eastAsia"/>
-        </w:rPr>
+    <w:p/>
+    <w:p>
+      <w:bookmarkStart w:id="14" w:name="SetHeader"/>
+      <w:r>
+        <w:rPr>
+          <w:rFonts w:hint="eastAsia"/>
+        </w:rPr>
+        <w:lastRenderedPageBreak/>
         <w:t>SetHeader</w:t>
       </w:r>
-      <w:bookmarkEnd w:id="13"/>
+      <w:bookmarkEnd w:id="14"/>
       <w:r>
         <w:rPr>
           <w:rFonts w:hint="eastAsia"/>
@@ -12647,7 +12652,6 @@
         <w:rPr>
           <w:rFonts w:hint="eastAsia"/>
         </w:rPr>
-        <w:lastRenderedPageBreak/>
         <w:t>设置</w:t>
       </w:r>
       <w:r>
@@ -13829,14 +13833,7 @@
         <w:rPr>
           <w:rFonts w:hint="eastAsia"/>
         </w:rPr>
-        <w:t>二者</w:t>
-      </w:r>
-      <w:r>
-        <w:rPr>
-          <w:rFonts w:hint="eastAsia"/>
-        </w:rPr>
-        <w:lastRenderedPageBreak/>
-        <w:t>的作用是一样的</w:t>
+        <w:t>二者的作用是一样的</w:t>
       </w:r>
       <w:r>
         <w:rPr>
@@ -14221,11 +14218,6 @@
     </w:p>
     <w:p/>
     <w:p>
-      <w:pPr>
-        <w:rPr>
-          <w:rFonts w:hint="eastAsia"/>
-        </w:rPr>
-      </w:pPr>
       <w:r>
         <w:rPr>
           <w:rFonts w:hint="eastAsia"/>
@@ -14237,19 +14229,14 @@
       </w:r>
     </w:p>
     <w:p>
-      <w:pPr>
-        <w:rPr>
-          <w:rFonts w:hint="eastAsia"/>
-        </w:rPr>
-      </w:pPr>
-      <w:bookmarkStart w:id="14" w:name="VerticalScrollPosChanged"/>
+      <w:bookmarkStart w:id="15" w:name="VerticalScrollPosChanged"/>
       <w:r>
         <w:rPr>
           <w:rFonts w:hint="eastAsia"/>
         </w:rPr>
         <w:t>VerticalScrollPosChanged</w:t>
       </w:r>
-      <w:bookmarkEnd w:id="14"/>
+      <w:bookmarkEnd w:id="15"/>
       <w:r>
         <w:rPr>
           <w:rFonts w:hint="eastAsia"/>
@@ -14259,11 +14246,6 @@
     </w:p>
     <w:p/>
     <w:p>
-      <w:pPr>
-        <w:rPr>
-          <w:rFonts w:hint="eastAsia"/>
-        </w:rPr>
-      </w:pPr>
       <w:r>
         <w:rPr>
           <w:rFonts w:hint="eastAsia"/>
@@ -14281,11 +14263,6 @@
     </w:p>
     <w:p/>
     <w:p>
-      <w:pPr>
-        <w:rPr>
-          <w:rFonts w:hint="eastAsia"/>
-        </w:rPr>
-      </w:pPr>
       <w:r>
         <w:rPr>
           <w:rFonts w:hint="eastAsia"/>
@@ -14294,11 +14271,6 @@
       </w:r>
     </w:p>
     <w:p>
-      <w:pPr>
-        <w:rPr>
-          <w:rFonts w:hint="eastAsia"/>
-        </w:rPr>
-      </w:pPr>
       <w:r>
         <w:rPr>
           <w:rFonts w:hint="eastAsia"/>
@@ -14320,11 +14292,6 @@
     </w:p>
     <w:p/>
     <w:p>
-      <w:pPr>
-        <w:rPr>
-          <w:rFonts w:hint="eastAsia"/>
-        </w:rPr>
-      </w:pPr>
       <w:r>
         <w:rPr>
           <w:rFonts w:hint="eastAsia"/>
@@ -14333,11 +14300,6 @@
       </w:r>
     </w:p>
     <w:p>
-      <w:pPr>
-        <w:rPr>
-          <w:rFonts w:hint="eastAsia"/>
-        </w:rPr>
-      </w:pPr>
       <w:r>
         <w:rPr>
           <w:rFonts w:hint="eastAsia"/>
@@ -14401,11 +14363,6 @@
     </w:p>
     <w:p/>
     <w:p>
-      <w:pPr>
-        <w:rPr>
-          <w:rFonts w:hint="eastAsia"/>
-        </w:rPr>
-      </w:pPr>
       <w:r>
         <w:rPr>
           <w:rFonts w:hint="eastAsia"/>
@@ -14440,11 +14397,6 @@
             <w:shd w:val="clear" w:color="auto" w:fill="auto"/>
           </w:tcPr>
           <w:p>
-            <w:pPr>
-              <w:rPr>
-                <w:rFonts w:hint="eastAsia"/>
-              </w:rPr>
-            </w:pPr>
             <w:r>
               <w:rPr>
                 <w:rFonts w:hint="eastAsia"/>
@@ -14576,11 +14528,6 @@
             <w:shd w:val="clear" w:color="auto" w:fill="auto"/>
           </w:tcPr>
           <w:p>
-            <w:pPr>
-              <w:rPr>
-                <w:rFonts w:hint="eastAsia"/>
-              </w:rPr>
-            </w:pPr>
             <w:r>
               <w:rPr>
                 <w:rFonts w:hint="eastAsia"/>
@@ -14659,11 +14606,6 @@
             <w:shd w:val="clear" w:color="auto" w:fill="auto"/>
           </w:tcPr>
           <w:p>
-            <w:pPr>
-              <w:rPr>
-                <w:rFonts w:hint="eastAsia"/>
-              </w:rPr>
-            </w:pPr>
             <w:r>
               <w:rPr>
                 <w:rFonts w:hint="eastAsia"/>
@@ -14686,13 +14628,7 @@
         <w:t>返回值</w:t>
       </w:r>
     </w:p>
-    <w:p>
-      <w:pPr>
-        <w:rPr>
-          <w:rFonts w:hint="eastAsia"/>
-        </w:rPr>
-      </w:pPr>
-    </w:p>
+    <w:p/>
     <w:p>
       <w:pPr>
         <w:pBdr>
@@ -14721,27 +14657,16 @@
         </w:r>
       </w:hyperlink>
     </w:p>
-    <w:p>
-      <w:pPr>
-        <w:rPr>
-          <w:rFonts w:hint="eastAsia"/>
-        </w:rPr>
-      </w:pPr>
-    </w:p>
-    <w:p>
-      <w:pPr>
-        <w:rPr>
-          <w:rFonts w:hint="eastAsia"/>
-        </w:rPr>
-      </w:pPr>
-      <w:bookmarkStart w:id="15" w:name="HorizontalScrollPosChanged"/>
+    <w:p/>
+    <w:p>
+      <w:bookmarkStart w:id="16" w:name="HorizontalScrollPosChanged"/>
       <w:r>
         <w:rPr>
           <w:rFonts w:hint="eastAsia"/>
         </w:rPr>
         <w:t>HorizontalScrollPosChanged</w:t>
       </w:r>
-      <w:bookmarkEnd w:id="15"/>
+      <w:bookmarkEnd w:id="16"/>
       <w:r>
         <w:rPr>
           <w:rFonts w:hint="eastAsia"/>
@@ -14751,15 +14676,11 @@
     </w:p>
     <w:p/>
     <w:p>
-      <w:pPr>
-        <w:rPr>
-          <w:rFonts w:hint="eastAsia"/>
-        </w:rPr>
-      </w:pPr>
-      <w:r>
-        <w:rPr>
-          <w:rFonts w:hint="eastAsia"/>
-        </w:rPr>
+      <w:r>
+        <w:rPr>
+          <w:rFonts w:hint="eastAsia"/>
+        </w:rPr>
+        <w:lastRenderedPageBreak/>
         <w:t>原型</w:t>
       </w:r>
     </w:p>
@@ -14773,11 +14694,6 @@
     </w:p>
     <w:p/>
     <w:p>
-      <w:pPr>
-        <w:rPr>
-          <w:rFonts w:hint="eastAsia"/>
-        </w:rPr>
-      </w:pPr>
       <w:r>
         <w:rPr>
           <w:rFonts w:hint="eastAsia"/>
@@ -14786,11 +14702,6 @@
       </w:r>
     </w:p>
     <w:p>
-      <w:pPr>
-        <w:rPr>
-          <w:rFonts w:hint="eastAsia"/>
-        </w:rPr>
-      </w:pPr>
       <w:r>
         <w:rPr>
           <w:rFonts w:hint="eastAsia"/>
@@ -14812,11 +14723,6 @@
     </w:p>
     <w:p/>
     <w:p>
-      <w:pPr>
-        <w:rPr>
-          <w:rFonts w:hint="eastAsia"/>
-        </w:rPr>
-      </w:pPr>
       <w:r>
         <w:rPr>
           <w:rFonts w:hint="eastAsia"/>
@@ -14888,11 +14794,6 @@
     </w:p>
     <w:p/>
     <w:p>
-      <w:pPr>
-        <w:rPr>
-          <w:rFonts w:hint="eastAsia"/>
-        </w:rPr>
-      </w:pPr>
       <w:r>
         <w:rPr>
           <w:rFonts w:hint="eastAsia"/>
@@ -14927,11 +14828,6 @@
             <w:shd w:val="clear" w:color="auto" w:fill="auto"/>
           </w:tcPr>
           <w:p>
-            <w:pPr>
-              <w:rPr>
-                <w:rFonts w:hint="eastAsia"/>
-              </w:rPr>
-            </w:pPr>
             <w:r>
               <w:rPr>
                 <w:rFonts w:hint="eastAsia"/>
@@ -15063,11 +14959,6 @@
             <w:shd w:val="clear" w:color="auto" w:fill="auto"/>
           </w:tcPr>
           <w:p>
-            <w:pPr>
-              <w:rPr>
-                <w:rFonts w:hint="eastAsia"/>
-              </w:rPr>
-            </w:pPr>
             <w:r>
               <w:rPr>
                 <w:rFonts w:hint="eastAsia"/>
@@ -15146,11 +15037,6 @@
             <w:shd w:val="clear" w:color="auto" w:fill="auto"/>
           </w:tcPr>
           <w:p>
-            <w:pPr>
-              <w:rPr>
-                <w:rFonts w:hint="eastAsia"/>
-              </w:rPr>
-            </w:pPr>
             <w:r>
               <w:rPr>
                 <w:rFonts w:hint="eastAsia"/>
@@ -15173,13 +15059,7 @@
         <w:t>返回值</w:t>
       </w:r>
     </w:p>
-    <w:p>
-      <w:pPr>
-        <w:rPr>
-          <w:rFonts w:hint="eastAsia"/>
-        </w:rPr>
-      </w:pPr>
-    </w:p>
+    <w:p/>
     <w:p>
       <w:pPr>
         <w:pBdr>
@@ -15207,20 +15087,9 @@
         </w:r>
       </w:hyperlink>
     </w:p>
-    <w:p>
-      <w:pPr>
-        <w:rPr>
-          <w:rFonts w:hint="eastAsia"/>
-        </w:rPr>
-      </w:pPr>
-    </w:p>
-    <w:p>
-      <w:pPr>
-        <w:rPr>
-          <w:rFonts w:hint="eastAsia"/>
-        </w:rPr>
-      </w:pPr>
-      <w:bookmarkStart w:id="16" w:name="VisibleItemChanged"/>
+    <w:p/>
+    <w:p>
+      <w:bookmarkStart w:id="17" w:name="VisibleItemChanged"/>
       <w:r>
         <w:rPr>
           <w:rFonts w:hint="eastAsia"/>
@@ -15230,7 +15099,7 @@
       <w:r>
         <w:t>Changed</w:t>
       </w:r>
-      <w:bookmarkEnd w:id="16"/>
+      <w:bookmarkEnd w:id="17"/>
       <w:r>
         <w:rPr>
           <w:rFonts w:hint="eastAsia"/>
@@ -15240,11 +15109,6 @@
     </w:p>
     <w:p/>
     <w:p>
-      <w:pPr>
-        <w:rPr>
-          <w:rFonts w:hint="eastAsia"/>
-        </w:rPr>
-      </w:pPr>
       <w:r>
         <w:rPr>
           <w:rFonts w:hint="eastAsia"/>
@@ -15265,11 +15129,6 @@
     </w:p>
     <w:p/>
     <w:p>
-      <w:pPr>
-        <w:rPr>
-          <w:rFonts w:hint="eastAsia"/>
-        </w:rPr>
-      </w:pPr>
       <w:r>
         <w:rPr>
           <w:rFonts w:hint="eastAsia"/>
@@ -15278,11 +15137,6 @@
       </w:r>
     </w:p>
     <w:p>
-      <w:pPr>
-        <w:rPr>
-          <w:rFonts w:hint="eastAsia"/>
-        </w:rPr>
-      </w:pPr>
       <w:r>
         <w:rPr>
           <w:rFonts w:hint="eastAsia"/>
@@ -15328,11 +15182,6 @@
     </w:p>
     <w:p/>
     <w:p>
-      <w:pPr>
-        <w:rPr>
-          <w:rFonts w:hint="eastAsia"/>
-        </w:rPr>
-      </w:pPr>
       <w:r>
         <w:rPr>
           <w:rFonts w:hint="eastAsia"/>
@@ -15509,11 +15358,6 @@
       </w:r>
     </w:p>
     <w:p>
-      <w:pPr>
-        <w:rPr>
-          <w:rFonts w:hint="eastAsia"/>
-        </w:rPr>
-      </w:pPr>
       <w:r>
         <w:rPr>
           <w:rFonts w:hint="eastAsia"/>
@@ -15678,11 +15522,6 @@
       </w:r>
     </w:p>
     <w:p>
-      <w:pPr>
-        <w:rPr>
-          <w:rFonts w:hint="eastAsia"/>
-        </w:rPr>
-      </w:pPr>
       <w:r>
         <w:lastRenderedPageBreak/>
         <w:pict>
@@ -15694,11 +15533,6 @@
     </w:p>
     <w:p/>
     <w:p>
-      <w:pPr>
-        <w:rPr>
-          <w:rFonts w:hint="eastAsia"/>
-        </w:rPr>
-      </w:pPr>
       <w:r>
         <w:rPr>
           <w:rFonts w:hint="eastAsia"/>
@@ -15733,11 +15567,6 @@
             <w:shd w:val="clear" w:color="auto" w:fill="auto"/>
           </w:tcPr>
           <w:p>
-            <w:pPr>
-              <w:rPr>
-                <w:rFonts w:hint="eastAsia"/>
-              </w:rPr>
-            </w:pPr>
             <w:r>
               <w:rPr>
                 <w:rFonts w:hint="eastAsia"/>
@@ -15824,11 +15653,6 @@
             <w:shd w:val="clear" w:color="auto" w:fill="auto"/>
           </w:tcPr>
           <w:p>
-            <w:pPr>
-              <w:rPr>
-                <w:rFonts w:hint="eastAsia"/>
-              </w:rPr>
-            </w:pPr>
             <w:r>
               <w:t>I</w:t>
             </w:r>
@@ -15955,11 +15779,6 @@
             <w:shd w:val="clear" w:color="auto" w:fill="auto"/>
           </w:tcPr>
           <w:p>
-            <w:pPr>
-              <w:rPr>
-                <w:rFonts w:hint="eastAsia"/>
-              </w:rPr>
-            </w:pPr>
             <w:r>
               <w:rPr>
                 <w:rFonts w:hint="eastAsia"/>
@@ -15988,13 +15807,7 @@
         <w:t>返回值</w:t>
       </w:r>
     </w:p>
-    <w:p>
-      <w:pPr>
-        <w:rPr>
-          <w:rFonts w:hint="eastAsia"/>
-        </w:rPr>
-      </w:pPr>
-    </w:p>
+    <w:p/>
     <w:p>
       <w:r>
         <w:rPr>
@@ -16010,13 +15823,7 @@
         </w:pBdr>
       </w:pPr>
     </w:p>
-    <w:p>
-      <w:pPr>
-        <w:rPr>
-          <w:rFonts w:hint="eastAsia"/>
-        </w:rPr>
-      </w:pPr>
-    </w:p>
+    <w:p/>
     <w:p>
       <w:r>
         <w:rPr>
@@ -16771,11 +16578,6 @@
     </w:p>
     <w:p/>
     <w:p>
-      <w:pPr>
-        <w:rPr>
-          <w:rFonts w:hint="eastAsia"/>
-        </w:rPr>
-      </w:pPr>
       <w:r>
         <w:rPr>
           <w:rFonts w:hint="eastAsia"/>
@@ -16910,11 +16712,6 @@
       </w:r>
     </w:p>
     <w:p>
-      <w:pPr>
-        <w:rPr>
-          <w:rFonts w:hint="eastAsia"/>
-        </w:rPr>
-      </w:pPr>
       <w:r>
         <w:rPr>
           <w:rFonts w:hint="eastAsia"/>
@@ -17698,7 +17495,6 @@
     <w:p>
       <w:pPr>
         <w:rPr>
-          <w:rFonts w:hint="eastAsia"/>
           <w:color w:val="00B050"/>
         </w:rPr>
       </w:pPr>
@@ -17735,7 +17531,6 @@
     <w:p>
       <w:pPr>
         <w:rPr>
-          <w:rFonts w:hint="eastAsia"/>
           <w:color w:val="00B050"/>
         </w:rPr>
       </w:pPr>
@@ -18338,8 +18133,6 @@
         </w:rPr>
         <w:t xml:space="preserve">, </w:t>
       </w:r>
-      <w:bookmarkStart w:id="17" w:name="_GoBack"/>
-      <w:bookmarkEnd w:id="17"/>
       <w:r>
         <w:rPr>
           <w:color w:val="00B050"/>
@@ -20383,7 +20176,7 @@
 </file>
 
 <file path=customXml/itemProps2.xml><?xml version="1.0" encoding="utf-8"?>
-<ds:datastoreItem xmlns:ds="http://schemas.openxmlformats.org/officeDocument/2006/customXml" ds:itemID="{759CA48B-F35E-4A24-B33A-40B821A4CCE9}">
+<ds:datastoreItem xmlns:ds="http://schemas.openxmlformats.org/officeDocument/2006/customXml" ds:itemID="{AA7AAAB3-E628-4FB5-8A99-EA7686CE7371}">
   <ds:schemaRefs>
     <ds:schemaRef ds:uri="http://schemas.openxmlformats.org/officeDocument/2006/bibliography"/>
   </ds:schemaRefs>

</xml_diff>